<commit_message>
UDPATE: Sending Data Via Intent
</commit_message>
<xml_diff>
--- a/Presentation Cues.docx
+++ b/Presentation Cues.docx
@@ -689,6 +689,137 @@
         <w:t>Section 2:</w:t>
       </w:r>
     </w:p>
+    <w:p>
+      <w:pPr>
+        <w:rPr>
+          <w:rFonts w:cstheme="minorHAnsi"/>
+        </w:rPr>
+      </w:pPr>
+    </w:p>
+    <w:p>
+      <w:pPr>
+        <w:pStyle w:val="Heading2"/>
+      </w:pPr>
+      <w:r>
+        <w:t>Android Lifecycle</w:t>
+      </w:r>
+    </w:p>
+    <w:p/>
+    <w:p>
+      <w:pPr>
+        <w:pStyle w:val="ListParagraph"/>
+        <w:numPr>
+          <w:ilvl w:val="0"/>
+          <w:numId w:val="8"/>
+        </w:numPr>
+      </w:pPr>
+      <w:r>
+        <w:t>OnCreate(): Incoming Intent -&gt; Setting up UI, Initialization</w:t>
+      </w:r>
+    </w:p>
+    <w:p>
+      <w:pPr>
+        <w:pStyle w:val="ListParagraph"/>
+        <w:numPr>
+          <w:ilvl w:val="0"/>
+          <w:numId w:val="8"/>
+        </w:numPr>
+      </w:pPr>
+      <w:r>
+        <w:t>OnStart(): Starting, application not visible -&gt; Receives on restart state</w:t>
+      </w:r>
+    </w:p>
+    <w:p>
+      <w:pPr>
+        <w:pStyle w:val="ListParagraph"/>
+        <w:numPr>
+          <w:ilvl w:val="0"/>
+          <w:numId w:val="8"/>
+        </w:numPr>
+      </w:pPr>
+      <w:r>
+        <w:t>OnRestoreInstanceState(): Restore previous state if needed -&gt; Quickly putting things back together after onStop and on Restart</w:t>
+      </w:r>
+    </w:p>
+    <w:p>
+      <w:pPr>
+        <w:pStyle w:val="ListParagraph"/>
+        <w:numPr>
+          <w:ilvl w:val="0"/>
+          <w:numId w:val="8"/>
+        </w:numPr>
+      </w:pPr>
+      <w:r>
+        <w:t>OnResume(): Starting, application still not visible -&gt; State that waits for possible user input</w:t>
+      </w:r>
+    </w:p>
+    <w:p>
+      <w:pPr>
+        <w:pStyle w:val="ListParagraph"/>
+        <w:numPr>
+          <w:ilvl w:val="0"/>
+          <w:numId w:val="8"/>
+        </w:numPr>
+      </w:pPr>
+      <w:r>
+        <w:t>OnPause():</w:t>
+      </w:r>
+      <w:r>
+        <w:t xml:space="preserve"> </w:t>
+      </w:r>
+      <w:r>
+        <w:t xml:space="preserve"> Activity partially visible </w:t>
+      </w:r>
+      <w:r>
+        <w:t>-</w:t>
+      </w:r>
+      <w:r>
+        <w:t xml:space="preserve">&gt;  Another intent changing events, another activity taking control : Either goes back to </w:t>
+      </w:r>
+      <w:r>
+        <w:t>on resume</w:t>
+      </w:r>
+      <w:r>
+        <w:t xml:space="preserve"> or proceeds to stop</w:t>
+      </w:r>
+    </w:p>
+    <w:p>
+      <w:pPr>
+        <w:pStyle w:val="ListParagraph"/>
+        <w:numPr>
+          <w:ilvl w:val="0"/>
+          <w:numId w:val="8"/>
+        </w:numPr>
+      </w:pPr>
+      <w:r>
+        <w:t>onSaveInstanceState(): Activity no longer visible -&gt; Save state changes, data either to db or some other temporary wys</w:t>
+      </w:r>
+    </w:p>
+    <w:p>
+      <w:pPr>
+        <w:pStyle w:val="ListParagraph"/>
+        <w:numPr>
+          <w:ilvl w:val="0"/>
+          <w:numId w:val="8"/>
+        </w:numPr>
+      </w:pPr>
+      <w:r>
+        <w:t>onStop(): Activity no longer visible -&gt; You shutdown code here</w:t>
+      </w:r>
+    </w:p>
+    <w:p>
+      <w:pPr>
+        <w:pStyle w:val="ListParagraph"/>
+        <w:numPr>
+          <w:ilvl w:val="0"/>
+          <w:numId w:val="8"/>
+        </w:numPr>
+      </w:pPr>
+      <w:r>
+        <w:t>onDestroy(): Application gracefully shutdown : App is not forcefully shut down</w:t>
+      </w:r>
+    </w:p>
+    <w:p/>
     <w:p/>
     <w:p>
       <w:pPr>
@@ -776,57 +907,8 @@
           <w:szCs w:val="23"/>
           <w:shd w:val="clear" w:color="auto" w:fill="FFFFFF"/>
         </w:rPr>
-        <w:t>I</w:t>
-      </w:r>
-      <w:r>
-        <w:rPr>
-          <w:rFonts w:asciiTheme="minorHAnsi" w:hAnsiTheme="minorHAnsi" w:cstheme="minorHAnsi"/>
-          <w:color w:val="242729"/>
-          <w:sz w:val="23"/>
-          <w:szCs w:val="23"/>
-          <w:shd w:val="clear" w:color="auto" w:fill="FFFFFF"/>
-        </w:rPr>
-        <w:t xml:space="preserve">mplicit Intents do not directly specify the Android components which should be </w:t>
-      </w:r>
-      <w:r>
-        <w:rPr>
-          <w:rFonts w:asciiTheme="minorHAnsi" w:hAnsiTheme="minorHAnsi" w:cstheme="minorHAnsi"/>
-          <w:color w:val="242729"/>
-          <w:sz w:val="23"/>
-          <w:szCs w:val="23"/>
-          <w:shd w:val="clear" w:color="auto" w:fill="FFFFFF"/>
-        </w:rPr>
-        <w:t>called,</w:t>
-      </w:r>
-      <w:r>
-        <w:rPr>
-          <w:rFonts w:asciiTheme="minorHAnsi" w:hAnsiTheme="minorHAnsi" w:cstheme="minorHAnsi"/>
-          <w:color w:val="242729"/>
-          <w:sz w:val="23"/>
-          <w:szCs w:val="23"/>
-          <w:shd w:val="clear" w:color="auto" w:fill="FFFFFF"/>
-        </w:rPr>
-        <w:t xml:space="preserve"> it only specifies action to be </w:t>
-      </w:r>
-      <w:r>
-        <w:rPr>
-          <w:rFonts w:asciiTheme="minorHAnsi" w:hAnsiTheme="minorHAnsi" w:cstheme="minorHAnsi"/>
-          <w:color w:val="242729"/>
-          <w:sz w:val="23"/>
-          <w:szCs w:val="23"/>
-          <w:shd w:val="clear" w:color="auto" w:fill="FFFFFF"/>
-        </w:rPr>
-        <w:t>performed. A</w:t>
-      </w:r>
-      <w:r>
-        <w:rPr>
-          <w:rFonts w:asciiTheme="minorHAnsi" w:hAnsiTheme="minorHAnsi" w:cstheme="minorHAnsi"/>
-          <w:color w:val="242729"/>
-          <w:sz w:val="23"/>
-          <w:szCs w:val="23"/>
-          <w:shd w:val="clear" w:color="auto" w:fill="FFFFFF"/>
-        </w:rPr>
-        <w:t xml:space="preserve"> Uri can be used with the implicit intent to specify data type.</w:t>
+        <w:lastRenderedPageBreak/>
+        <w:t>Implicit Intents do not directly specify the Android components which should be called, it only specifies action to be performed. A Uri can be used with the implicit intent to specify data type.</w:t>
       </w:r>
     </w:p>
     <w:p>
@@ -879,59 +961,29 @@
           <w:szCs w:val="23"/>
           <w:shd w:val="clear" w:color="auto" w:fill="FFFFFF"/>
         </w:rPr>
-        <w:t>Android system searches for all components which are registered for the specific action and the data type.</w:t>
-      </w:r>
-      <w:r>
-        <w:rPr>
-          <w:rFonts w:asciiTheme="minorHAnsi" w:hAnsiTheme="minorHAnsi" w:cstheme="minorHAnsi"/>
+        <w:t>Android system searches for all components which are registered for the specific action and the data type. If many components are found then the user can select which component to use.</w:t>
+      </w:r>
+    </w:p>
+    <w:p>
+      <w:pPr>
+        <w:pStyle w:val="ListParagraph"/>
+        <w:numPr>
+          <w:ilvl w:val="0"/>
+          <w:numId w:val="6"/>
+        </w:numPr>
+        <w:rPr>
+          <w:rFonts w:cstheme="minorHAnsi"/>
+        </w:rPr>
+      </w:pPr>
+      <w:r>
+        <w:rPr>
+          <w:rFonts w:cstheme="minorHAnsi"/>
           <w:color w:val="242729"/>
           <w:sz w:val="23"/>
           <w:szCs w:val="23"/>
           <w:shd w:val="clear" w:color="auto" w:fill="FFFFFF"/>
         </w:rPr>
-        <w:t xml:space="preserve"> </w:t>
-      </w:r>
-      <w:r>
-        <w:rPr>
-          <w:rFonts w:asciiTheme="minorHAnsi" w:hAnsiTheme="minorHAnsi" w:cstheme="minorHAnsi"/>
-          <w:color w:val="242729"/>
-          <w:sz w:val="23"/>
-          <w:szCs w:val="23"/>
-          <w:shd w:val="clear" w:color="auto" w:fill="FFFFFF"/>
-        </w:rPr>
-        <w:t>If many components are found then the user can select which component to use.</w:t>
-      </w:r>
-    </w:p>
-    <w:p>
-      <w:pPr>
-        <w:pStyle w:val="ListParagraph"/>
-        <w:numPr>
-          <w:ilvl w:val="0"/>
-          <w:numId w:val="6"/>
-        </w:numPr>
-        <w:rPr>
-          <w:rFonts w:cstheme="minorHAnsi"/>
-        </w:rPr>
-      </w:pPr>
-      <w:r>
-        <w:rPr>
-          <w:rFonts w:cstheme="minorHAnsi"/>
-          <w:color w:val="242729"/>
-          <w:sz w:val="23"/>
-          <w:szCs w:val="23"/>
-          <w:shd w:val="clear" w:color="auto" w:fill="FFFFFF"/>
-        </w:rPr>
-        <w:t xml:space="preserve">Explicit intents are used in the application itself wherein one activity can switch to other </w:t>
-      </w:r>
-      <w:r>
-        <w:rPr>
-          <w:rFonts w:cstheme="minorHAnsi"/>
-          <w:color w:val="242729"/>
-          <w:sz w:val="23"/>
-          <w:szCs w:val="23"/>
-          <w:shd w:val="clear" w:color="auto" w:fill="FFFFFF"/>
-        </w:rPr>
-        <w:t>activity.</w:t>
+        <w:t>Explicit intents are used in the application itself wherein one activity can switch to other activity.</w:t>
       </w:r>
     </w:p>
     <w:p>
@@ -1017,32 +1069,16 @@
           <w:szCs w:val="23"/>
           <w:shd w:val="clear" w:color="auto" w:fill="FFFFFF"/>
         </w:rPr>
-        <w:t>method and retrieved by target activity by g</w:t>
-      </w:r>
-      <w:r>
-        <w:rPr>
-          <w:rFonts w:cstheme="minorHAnsi"/>
-          <w:color w:val="242729"/>
-          <w:sz w:val="23"/>
-          <w:szCs w:val="23"/>
-          <w:shd w:val="clear" w:color="auto" w:fill="FFFFFF"/>
-        </w:rPr>
-        <w:t>etIntent().getExtras() methods.</w:t>
-      </w:r>
-    </w:p>
-    <w:p>
-      <w:pPr>
-        <w:rPr>
-          <w:rFonts w:cstheme="minorHAnsi"/>
-        </w:rPr>
-      </w:pPr>
-    </w:p>
+        <w:t>method and retrieved by target activity by getIntent().getExtras() methods.</w:t>
+      </w:r>
+    </w:p>
+    <w:p/>
     <w:p>
       <w:pPr>
         <w:pStyle w:val="Heading2"/>
       </w:pPr>
       <w:r>
-        <w:t>Android Lifecycle</w:t>
+        <w:t>Sending Data via Intent</w:t>
       </w:r>
     </w:p>
     <w:p/>
@@ -1051,11 +1087,11 @@
         <w:pStyle w:val="ListParagraph"/>
         <w:numPr>
           <w:ilvl w:val="0"/>
-          <w:numId w:val="8"/>
-        </w:numPr>
-      </w:pPr>
-      <w:r>
-        <w:t>OnCreate(): Incoming Intent -&gt; Setting up UI, Initialization</w:t>
+          <w:numId w:val="9"/>
+        </w:numPr>
+      </w:pPr>
+      <w:r>
+        <w:t>Including data: Intent -&gt; .putExtra(key, value)</w:t>
       </w:r>
     </w:p>
     <w:p>
@@ -1063,113 +1099,28 @@
         <w:pStyle w:val="ListParagraph"/>
         <w:numPr>
           <w:ilvl w:val="0"/>
-          <w:numId w:val="8"/>
-        </w:numPr>
-      </w:pPr>
-      <w:r>
-        <w:t>OnStart(): Starting, application not visible -&gt; Receives on restart state</w:t>
-      </w:r>
-    </w:p>
-    <w:p>
-      <w:pPr>
-        <w:pStyle w:val="ListParagraph"/>
-        <w:numPr>
-          <w:ilvl w:val="0"/>
-          <w:numId w:val="8"/>
-        </w:numPr>
-      </w:pPr>
-      <w:r>
-        <w:t>OnRestoreInstanceState(): Restore previous state if needed -&gt; Quickly putting things back together after onStop and on Restart</w:t>
-      </w:r>
-    </w:p>
-    <w:p>
-      <w:pPr>
-        <w:pStyle w:val="ListParagraph"/>
-        <w:numPr>
-          <w:ilvl w:val="0"/>
-          <w:numId w:val="8"/>
-        </w:numPr>
-      </w:pPr>
-      <w:r>
-        <w:t>OnResume(): Starting, application still not visible -&gt; State that waits for possible user input</w:t>
-      </w:r>
-    </w:p>
-    <w:p>
-      <w:pPr>
-        <w:pStyle w:val="ListParagraph"/>
-        <w:numPr>
-          <w:ilvl w:val="0"/>
-          <w:numId w:val="8"/>
-        </w:numPr>
-      </w:pPr>
-      <w:r>
-        <w:lastRenderedPageBreak/>
-        <w:t>OnPause():</w:t>
-      </w:r>
-      <w:r>
-        <w:t xml:space="preserve"> </w:t>
-      </w:r>
-      <w:r>
-        <w:t xml:space="preserve"> Activity partially visible </w:t>
-      </w:r>
-      <w:r>
-        <w:t>-</w:t>
-      </w:r>
-      <w:r>
-        <w:t xml:space="preserve">&gt;  </w:t>
-      </w:r>
-      <w:r>
-        <w:t>Another intent changing events, another activity taking control</w:t>
-      </w:r>
-      <w:r>
-        <w:t xml:space="preserve"> : Either goes back to </w:t>
-      </w:r>
-      <w:r>
-        <w:t>on resume</w:t>
-      </w:r>
-      <w:r>
-        <w:t xml:space="preserve"> or proceeds to stop</w:t>
-      </w:r>
-    </w:p>
-    <w:p>
-      <w:pPr>
-        <w:pStyle w:val="ListParagraph"/>
-        <w:numPr>
-          <w:ilvl w:val="0"/>
-          <w:numId w:val="8"/>
-        </w:numPr>
-      </w:pPr>
-      <w:r>
-        <w:t>onSaveInstanceState(): Activity no longer visible -&gt; Save state changes, data either to db or some other temporary wys</w:t>
-      </w:r>
-    </w:p>
-    <w:p>
-      <w:pPr>
-        <w:pStyle w:val="ListParagraph"/>
-        <w:numPr>
-          <w:ilvl w:val="0"/>
-          <w:numId w:val="8"/>
-        </w:numPr>
-      </w:pPr>
-      <w:r>
-        <w:t>onStop(): Activity no longer visible -&gt; You shutdown code here</w:t>
-      </w:r>
-    </w:p>
-    <w:p>
-      <w:pPr>
-        <w:pStyle w:val="ListParagraph"/>
-        <w:numPr>
-          <w:ilvl w:val="0"/>
-          <w:numId w:val="8"/>
-        </w:numPr>
-      </w:pPr>
-      <w:r>
-        <w:t>onDestroy(): Application gracefully shutdown : A</w:t>
+          <w:numId w:val="9"/>
+        </w:numPr>
+      </w:pPr>
+      <w:r>
+        <w:t xml:space="preserve">Waiting for specific result: startActivityForResult(intent,r equestcode) -&gt; onActivityResult(request code, result code, intent </w:t>
       </w:r>
       <w:bookmarkStart w:id="0" w:name="_GoBack"/>
       <w:bookmarkEnd w:id="0"/>
       <w:r>
-        <w:t>pp is not forcefully shut down</w:t>
+        <w:t>data)</w:t>
+      </w:r>
+    </w:p>
+    <w:p>
+      <w:pPr>
+        <w:pStyle w:val="ListParagraph"/>
+        <w:numPr>
+          <w:ilvl w:val="0"/>
+          <w:numId w:val="9"/>
+        </w:numPr>
+      </w:pPr>
+      <w:r>
+        <w:t>Returning result: setResult(result code, intent data)</w:t>
       </w:r>
     </w:p>
     <w:sectPr>
@@ -1863,6 +1814,119 @@
     </w:lvl>
   </w:abstractNum>
   <w:abstractNum w:abstractNumId="6" w15:restartNumberingAfterBreak="0">
+    <w:nsid w:val="4F773C68"/>
+    <w:multiLevelType w:val="hybridMultilevel"/>
+    <w:tmpl w:val="44B68C1A"/>
+    <w:lvl w:ilvl="0" w:tplc="04090001">
+      <w:start w:val="1"/>
+      <w:numFmt w:val="bullet"/>
+      <w:lvlText w:val=""/>
+      <w:lvlJc w:val="left"/>
+      <w:pPr>
+        <w:ind w:left="720" w:hanging="360"/>
+      </w:pPr>
+      <w:rPr>
+        <w:rFonts w:ascii="Symbol" w:hAnsi="Symbol" w:hint="default"/>
+      </w:rPr>
+    </w:lvl>
+    <w:lvl w:ilvl="1" w:tplc="04090003" w:tentative="1">
+      <w:start w:val="1"/>
+      <w:numFmt w:val="bullet"/>
+      <w:lvlText w:val="o"/>
+      <w:lvlJc w:val="left"/>
+      <w:pPr>
+        <w:ind w:left="1440" w:hanging="360"/>
+      </w:pPr>
+      <w:rPr>
+        <w:rFonts w:ascii="Courier New" w:hAnsi="Courier New" w:cs="Courier New" w:hint="default"/>
+      </w:rPr>
+    </w:lvl>
+    <w:lvl w:ilvl="2" w:tplc="04090005" w:tentative="1">
+      <w:start w:val="1"/>
+      <w:numFmt w:val="bullet"/>
+      <w:lvlText w:val=""/>
+      <w:lvlJc w:val="left"/>
+      <w:pPr>
+        <w:ind w:left="2160" w:hanging="360"/>
+      </w:pPr>
+      <w:rPr>
+        <w:rFonts w:ascii="Wingdings" w:hAnsi="Wingdings" w:hint="default"/>
+      </w:rPr>
+    </w:lvl>
+    <w:lvl w:ilvl="3" w:tplc="04090001" w:tentative="1">
+      <w:start w:val="1"/>
+      <w:numFmt w:val="bullet"/>
+      <w:lvlText w:val=""/>
+      <w:lvlJc w:val="left"/>
+      <w:pPr>
+        <w:ind w:left="2880" w:hanging="360"/>
+      </w:pPr>
+      <w:rPr>
+        <w:rFonts w:ascii="Symbol" w:hAnsi="Symbol" w:hint="default"/>
+      </w:rPr>
+    </w:lvl>
+    <w:lvl w:ilvl="4" w:tplc="04090003" w:tentative="1">
+      <w:start w:val="1"/>
+      <w:numFmt w:val="bullet"/>
+      <w:lvlText w:val="o"/>
+      <w:lvlJc w:val="left"/>
+      <w:pPr>
+        <w:ind w:left="3600" w:hanging="360"/>
+      </w:pPr>
+      <w:rPr>
+        <w:rFonts w:ascii="Courier New" w:hAnsi="Courier New" w:cs="Courier New" w:hint="default"/>
+      </w:rPr>
+    </w:lvl>
+    <w:lvl w:ilvl="5" w:tplc="04090005" w:tentative="1">
+      <w:start w:val="1"/>
+      <w:numFmt w:val="bullet"/>
+      <w:lvlText w:val=""/>
+      <w:lvlJc w:val="left"/>
+      <w:pPr>
+        <w:ind w:left="4320" w:hanging="360"/>
+      </w:pPr>
+      <w:rPr>
+        <w:rFonts w:ascii="Wingdings" w:hAnsi="Wingdings" w:hint="default"/>
+      </w:rPr>
+    </w:lvl>
+    <w:lvl w:ilvl="6" w:tplc="04090001" w:tentative="1">
+      <w:start w:val="1"/>
+      <w:numFmt w:val="bullet"/>
+      <w:lvlText w:val=""/>
+      <w:lvlJc w:val="left"/>
+      <w:pPr>
+        <w:ind w:left="5040" w:hanging="360"/>
+      </w:pPr>
+      <w:rPr>
+        <w:rFonts w:ascii="Symbol" w:hAnsi="Symbol" w:hint="default"/>
+      </w:rPr>
+    </w:lvl>
+    <w:lvl w:ilvl="7" w:tplc="04090003" w:tentative="1">
+      <w:start w:val="1"/>
+      <w:numFmt w:val="bullet"/>
+      <w:lvlText w:val="o"/>
+      <w:lvlJc w:val="left"/>
+      <w:pPr>
+        <w:ind w:left="5760" w:hanging="360"/>
+      </w:pPr>
+      <w:rPr>
+        <w:rFonts w:ascii="Courier New" w:hAnsi="Courier New" w:cs="Courier New" w:hint="default"/>
+      </w:rPr>
+    </w:lvl>
+    <w:lvl w:ilvl="8" w:tplc="04090005" w:tentative="1">
+      <w:start w:val="1"/>
+      <w:numFmt w:val="bullet"/>
+      <w:lvlText w:val=""/>
+      <w:lvlJc w:val="left"/>
+      <w:pPr>
+        <w:ind w:left="6480" w:hanging="360"/>
+      </w:pPr>
+      <w:rPr>
+        <w:rFonts w:ascii="Wingdings" w:hAnsi="Wingdings" w:hint="default"/>
+      </w:rPr>
+    </w:lvl>
+  </w:abstractNum>
+  <w:abstractNum w:abstractNumId="7" w15:restartNumberingAfterBreak="0">
     <w:nsid w:val="5DF847B5"/>
     <w:multiLevelType w:val="hybridMultilevel"/>
     <w:tmpl w:val="37A4FCB4"/>
@@ -1975,7 +2039,7 @@
       </w:rPr>
     </w:lvl>
   </w:abstractNum>
-  <w:abstractNum w:abstractNumId="7" w15:restartNumberingAfterBreak="0">
+  <w:abstractNum w:abstractNumId="8" w15:restartNumberingAfterBreak="0">
     <w:nsid w:val="609045B6"/>
     <w:multiLevelType w:val="hybridMultilevel"/>
     <w:tmpl w:val="4ED82968"/>
@@ -2095,10 +2159,10 @@
     <w:abstractNumId w:val="1"/>
   </w:num>
   <w:num w:numId="3">
-    <w:abstractNumId w:val="6"/>
+    <w:abstractNumId w:val="7"/>
   </w:num>
   <w:num w:numId="4">
-    <w:abstractNumId w:val="7"/>
+    <w:abstractNumId w:val="8"/>
   </w:num>
   <w:num w:numId="5">
     <w:abstractNumId w:val="5"/>
@@ -2111,6 +2175,9 @@
   </w:num>
   <w:num w:numId="8">
     <w:abstractNumId w:val="4"/>
+  </w:num>
+  <w:num w:numId="9">
+    <w:abstractNumId w:val="6"/>
   </w:num>
 </w:numbering>
 </file>
@@ -2555,6 +2622,7 @@
   <w:style w:type="character" w:default="1" w:styleId="DefaultParagraphFont">
     <w:name w:val="Default Paragraph Font"/>
     <w:uiPriority w:val="1"/>
+    <w:semiHidden/>
     <w:unhideWhenUsed/>
   </w:style>
   <w:style w:type="table" w:default="1" w:styleId="TableNormal">

</xml_diff>

<commit_message>
UPDATE: Presentation Cues udpate
</commit_message>
<xml_diff>
--- a/Presentation Cues.docx
+++ b/Presentation Cues.docx
@@ -1,21 +1,60 @@
 
 <file path=word/document.xml><?xml version="1.0" encoding="utf-8"?>
-<w:document xmlns:wpc="http://schemas.microsoft.com/office/word/2010/wordprocessingCanvas" xmlns:cx="http://schemas.microsoft.com/office/drawing/2014/chartex" xmlns:cx1="http://schemas.microsoft.com/office/drawing/2015/9/8/chartex" xmlns:mc="http://schemas.openxmlformats.org/markup-compatibility/2006" xmlns:o="urn:schemas-microsoft-com:office:office" xmlns:r="http://schemas.openxmlformats.org/officeDocument/2006/relationships" xmlns:m="http://schemas.openxmlformats.org/officeDocument/2006/math" xmlns:v="urn:schemas-microsoft-com:vml" xmlns:wp14="http://schemas.microsoft.com/office/word/2010/wordprocessingDrawing" xmlns:wp="http://schemas.openxmlformats.org/drawingml/2006/wordprocessingDrawing" xmlns:w10="urn:schemas-microsoft-com:office:word" xmlns:w="http://schemas.openxmlformats.org/wordprocessingml/2006/main" xmlns:w14="http://schemas.microsoft.com/office/word/2010/wordml" xmlns:w15="http://schemas.microsoft.com/office/word/2012/wordml" xmlns:w16se="http://schemas.microsoft.com/office/word/2015/wordml/symex" xmlns:wpg="http://schemas.microsoft.com/office/word/2010/wordprocessingGroup" xmlns:wpi="http://schemas.microsoft.com/office/word/2010/wordprocessingInk" xmlns:wne="http://schemas.microsoft.com/office/word/2006/wordml" xmlns:wps="http://schemas.microsoft.com/office/word/2010/wordprocessingShape" mc:Ignorable="w14 w15 w16se wp14">
+<w:document xmlns:wpc="http://schemas.microsoft.com/office/word/2010/wordprocessingCanvas" xmlns:cx="http://schemas.microsoft.com/office/drawing/2014/chartex" xmlns:mc="http://schemas.openxmlformats.org/markup-compatibility/2006" xmlns:o="urn:schemas-microsoft-com:office:office" xmlns:r="http://schemas.openxmlformats.org/officeDocument/2006/relationships" xmlns:m="http://schemas.openxmlformats.org/officeDocument/2006/math" xmlns:v="urn:schemas-microsoft-com:vml" xmlns:wp14="http://schemas.microsoft.com/office/word/2010/wordprocessingDrawing" xmlns:wp="http://schemas.openxmlformats.org/drawingml/2006/wordprocessingDrawing" xmlns:w10="urn:schemas-microsoft-com:office:word" xmlns:w="http://schemas.openxmlformats.org/wordprocessingml/2006/main" xmlns:w14="http://schemas.microsoft.com/office/word/2010/wordml" xmlns:w15="http://schemas.microsoft.com/office/word/2012/wordml" xmlns:w16se="http://schemas.microsoft.com/office/word/2015/wordml/symex" xmlns:wpg="http://schemas.microsoft.com/office/word/2010/wordprocessingGroup" xmlns:wpi="http://schemas.microsoft.com/office/word/2010/wordprocessingInk" xmlns:wne="http://schemas.microsoft.com/office/word/2006/wordml" xmlns:wps="http://schemas.microsoft.com/office/word/2010/wordprocessingShape" mc:Ignorable="w14 w15 w16se wp14">
   <w:body>
     <w:p>
       <w:pPr>
         <w:pStyle w:val="Heading1"/>
-      </w:pPr>
-      <w:r>
+        <w:rPr>
+          <w:rFonts w:asciiTheme="minorHAnsi" w:hAnsiTheme="minorHAnsi" w:cstheme="minorHAnsi"/>
+        </w:rPr>
+      </w:pPr>
+      <w:r>
+        <w:rPr>
+          <w:rFonts w:asciiTheme="minorHAnsi" w:hAnsiTheme="minorHAnsi" w:cstheme="minorHAnsi"/>
+        </w:rPr>
         <w:t>Presentation Cues</w:t>
       </w:r>
     </w:p>
-    <w:p/>
+    <w:p>
+      <w:pPr>
+        <w:rPr>
+          <w:rFonts w:cstheme="minorHAnsi"/>
+        </w:rPr>
+      </w:pPr>
+    </w:p>
+    <w:p>
+      <w:pPr>
+        <w:pStyle w:val="Heading1"/>
+        <w:rPr>
+          <w:rFonts w:asciiTheme="minorHAnsi" w:hAnsiTheme="minorHAnsi" w:cstheme="minorHAnsi"/>
+        </w:rPr>
+      </w:pPr>
+      <w:r>
+        <w:rPr>
+          <w:rFonts w:asciiTheme="minorHAnsi" w:hAnsiTheme="minorHAnsi" w:cstheme="minorHAnsi"/>
+        </w:rPr>
+        <w:t>Section 1:</w:t>
+      </w:r>
+    </w:p>
+    <w:p>
+      <w:pPr>
+        <w:rPr>
+          <w:rFonts w:cstheme="minorHAnsi"/>
+        </w:rPr>
+      </w:pPr>
+    </w:p>
     <w:p>
       <w:pPr>
         <w:pStyle w:val="Heading2"/>
-      </w:pPr>
-      <w:r>
+        <w:rPr>
+          <w:rFonts w:asciiTheme="minorHAnsi" w:hAnsiTheme="minorHAnsi" w:cstheme="minorHAnsi"/>
+        </w:rPr>
+      </w:pPr>
+      <w:r>
+        <w:rPr>
+          <w:rFonts w:asciiTheme="minorHAnsi" w:hAnsiTheme="minorHAnsi" w:cstheme="minorHAnsi"/>
+        </w:rPr>
         <w:t>Design Principles</w:t>
       </w:r>
     </w:p>
@@ -26,8 +65,14 @@
           <w:ilvl w:val="1"/>
           <w:numId w:val="1"/>
         </w:numPr>
-      </w:pPr>
-      <w:r>
+        <w:rPr>
+          <w:rFonts w:cstheme="minorHAnsi"/>
+        </w:rPr>
+      </w:pPr>
+      <w:r>
+        <w:rPr>
+          <w:rFonts w:cstheme="minorHAnsi"/>
+        </w:rPr>
         <w:t>Who is your target market?</w:t>
       </w:r>
     </w:p>
@@ -38,8 +83,14 @@
           <w:ilvl w:val="1"/>
           <w:numId w:val="1"/>
         </w:numPr>
-      </w:pPr>
-      <w:r>
+        <w:rPr>
+          <w:rFonts w:cstheme="minorHAnsi"/>
+        </w:rPr>
+      </w:pPr>
+      <w:r>
+        <w:rPr>
+          <w:rFonts w:cstheme="minorHAnsi"/>
+        </w:rPr>
         <w:t>Cues and guides</w:t>
       </w:r>
     </w:p>
@@ -50,8 +101,14 @@
           <w:ilvl w:val="1"/>
           <w:numId w:val="1"/>
         </w:numPr>
-      </w:pPr>
-      <w:r>
+        <w:rPr>
+          <w:rFonts w:cstheme="minorHAnsi"/>
+        </w:rPr>
+      </w:pPr>
+      <w:r>
+        <w:rPr>
+          <w:rFonts w:cstheme="minorHAnsi"/>
+        </w:rPr>
         <w:t>Spaces</w:t>
       </w:r>
     </w:p>
@@ -62,8 +119,14 @@
           <w:ilvl w:val="1"/>
           <w:numId w:val="1"/>
         </w:numPr>
-      </w:pPr>
-      <w:r>
+        <w:rPr>
+          <w:rFonts w:cstheme="minorHAnsi"/>
+        </w:rPr>
+      </w:pPr>
+      <w:r>
+        <w:rPr>
+          <w:rFonts w:cstheme="minorHAnsi"/>
+        </w:rPr>
         <w:t>Clean</w:t>
       </w:r>
     </w:p>
@@ -74,8 +137,14 @@
           <w:ilvl w:val="1"/>
           <w:numId w:val="1"/>
         </w:numPr>
-      </w:pPr>
-      <w:r>
+        <w:rPr>
+          <w:rFonts w:cstheme="minorHAnsi"/>
+        </w:rPr>
+      </w:pPr>
+      <w:r>
+        <w:rPr>
+          <w:rFonts w:cstheme="minorHAnsi"/>
+        </w:rPr>
         <w:t>Color, size and shape</w:t>
       </w:r>
     </w:p>
@@ -86,17 +155,35 @@
           <w:ilvl w:val="1"/>
           <w:numId w:val="1"/>
         </w:numPr>
-      </w:pPr>
-      <w:r>
+        <w:rPr>
+          <w:rFonts w:cstheme="minorHAnsi"/>
+        </w:rPr>
+      </w:pPr>
+      <w:r>
+        <w:rPr>
+          <w:rFonts w:cstheme="minorHAnsi"/>
+        </w:rPr>
         <w:t>Inform user (User Experience)</w:t>
       </w:r>
     </w:p>
-    <w:p/>
+    <w:p>
+      <w:pPr>
+        <w:rPr>
+          <w:rFonts w:cstheme="minorHAnsi"/>
+        </w:rPr>
+      </w:pPr>
+    </w:p>
     <w:p>
       <w:pPr>
         <w:pStyle w:val="Heading2"/>
-      </w:pPr>
-      <w:r>
+        <w:rPr>
+          <w:rFonts w:asciiTheme="minorHAnsi" w:hAnsiTheme="minorHAnsi" w:cstheme="minorHAnsi"/>
+        </w:rPr>
+      </w:pPr>
+      <w:r>
+        <w:rPr>
+          <w:rFonts w:asciiTheme="minorHAnsi" w:hAnsiTheme="minorHAnsi" w:cstheme="minorHAnsi"/>
+        </w:rPr>
         <w:t>XML Basics</w:t>
       </w:r>
     </w:p>
@@ -107,8 +194,14 @@
           <w:ilvl w:val="0"/>
           <w:numId w:val="2"/>
         </w:numPr>
-      </w:pPr>
-      <w:r>
+        <w:rPr>
+          <w:rFonts w:cstheme="minorHAnsi"/>
+        </w:rPr>
+      </w:pPr>
+      <w:r>
+        <w:rPr>
+          <w:rFonts w:cstheme="minorHAnsi"/>
+        </w:rPr>
         <w:t>XML is a markup language used to format and arrange screen layouts.</w:t>
       </w:r>
     </w:p>
@@ -119,14 +212,23 @@
           <w:ilvl w:val="0"/>
           <w:numId w:val="2"/>
         </w:numPr>
-      </w:pPr>
-      <w:r>
+        <w:rPr>
+          <w:rFonts w:cstheme="minorHAnsi"/>
+        </w:rPr>
+      </w:pPr>
+      <w:r>
+        <w:rPr>
+          <w:rFonts w:cstheme="minorHAnsi"/>
+        </w:rPr>
         <w:t>Two formats: One ending in &gt; and one ending in /&gt;</w:t>
       </w:r>
     </w:p>
     <w:p>
       <w:pPr>
         <w:pStyle w:val="ListParagraph"/>
+        <w:rPr>
+          <w:rFonts w:cstheme="minorHAnsi"/>
+        </w:rPr>
       </w:pPr>
     </w:p>
     <w:p>
@@ -136,8 +238,14 @@
           <w:ilvl w:val="0"/>
           <w:numId w:val="2"/>
         </w:numPr>
-      </w:pPr>
-      <w:r>
+        <w:rPr>
+          <w:rFonts w:cstheme="minorHAnsi"/>
+        </w:rPr>
+      </w:pPr>
+      <w:r>
+        <w:rPr>
+          <w:rFonts w:cstheme="minorHAnsi"/>
+        </w:rPr>
         <w:t>Why do we use xml? Because programmatically typing layouts is a lot of work.</w:t>
       </w:r>
     </w:p>
@@ -148,17 +256,35 @@
           <w:ilvl w:val="0"/>
           <w:numId w:val="2"/>
         </w:numPr>
-      </w:pPr>
-      <w:r>
+        <w:rPr>
+          <w:rFonts w:cstheme="minorHAnsi"/>
+        </w:rPr>
+      </w:pPr>
+      <w:r>
+        <w:rPr>
+          <w:rFonts w:cstheme="minorHAnsi"/>
+        </w:rPr>
         <w:t>Main goal for designing layouts: Make things as relative as possible.</w:t>
       </w:r>
     </w:p>
-    <w:p/>
+    <w:p>
+      <w:pPr>
+        <w:rPr>
+          <w:rFonts w:cstheme="minorHAnsi"/>
+        </w:rPr>
+      </w:pPr>
+    </w:p>
     <w:p>
       <w:pPr>
         <w:pStyle w:val="Heading2"/>
-      </w:pPr>
-      <w:r>
+        <w:rPr>
+          <w:rFonts w:asciiTheme="minorHAnsi" w:hAnsiTheme="minorHAnsi" w:cstheme="minorHAnsi"/>
+        </w:rPr>
+      </w:pPr>
+      <w:r>
+        <w:rPr>
+          <w:rFonts w:asciiTheme="minorHAnsi" w:hAnsiTheme="minorHAnsi" w:cstheme="minorHAnsi"/>
+        </w:rPr>
         <w:t>Linear Layout</w:t>
       </w:r>
     </w:p>
@@ -169,8 +295,14 @@
           <w:ilvl w:val="0"/>
           <w:numId w:val="3"/>
         </w:numPr>
-      </w:pPr>
-      <w:r>
+        <w:rPr>
+          <w:rFonts w:cstheme="minorHAnsi"/>
+        </w:rPr>
+      </w:pPr>
+      <w:r>
+        <w:rPr>
+          <w:rFonts w:cstheme="minorHAnsi"/>
+        </w:rPr>
         <w:t>Arranges views in a linear fashion</w:t>
       </w:r>
     </w:p>
@@ -181,8 +313,14 @@
           <w:ilvl w:val="0"/>
           <w:numId w:val="3"/>
         </w:numPr>
-      </w:pPr>
-      <w:r>
+        <w:rPr>
+          <w:rFonts w:cstheme="minorHAnsi"/>
+        </w:rPr>
+      </w:pPr>
+      <w:r>
+        <w:rPr>
+          <w:rFonts w:cstheme="minorHAnsi"/>
+        </w:rPr>
         <w:t>Don’t be generic, specify orientation</w:t>
       </w:r>
     </w:p>
@@ -193,17 +331,35 @@
           <w:ilvl w:val="0"/>
           <w:numId w:val="3"/>
         </w:numPr>
-      </w:pPr>
-      <w:r>
+        <w:rPr>
+          <w:rFonts w:cstheme="minorHAnsi"/>
+        </w:rPr>
+      </w:pPr>
+      <w:r>
+        <w:rPr>
+          <w:rFonts w:cstheme="minorHAnsi"/>
+        </w:rPr>
         <w:t>Best approach is to use weight</w:t>
       </w:r>
     </w:p>
-    <w:p/>
+    <w:p>
+      <w:pPr>
+        <w:rPr>
+          <w:rFonts w:cstheme="minorHAnsi"/>
+        </w:rPr>
+      </w:pPr>
+    </w:p>
     <w:p>
       <w:pPr>
         <w:pStyle w:val="Heading2"/>
-      </w:pPr>
-      <w:r>
+        <w:rPr>
+          <w:rFonts w:asciiTheme="minorHAnsi" w:hAnsiTheme="minorHAnsi" w:cstheme="minorHAnsi"/>
+        </w:rPr>
+      </w:pPr>
+      <w:r>
+        <w:rPr>
+          <w:rFonts w:asciiTheme="minorHAnsi" w:hAnsiTheme="minorHAnsi" w:cstheme="minorHAnsi"/>
+        </w:rPr>
         <w:t>Relative Layout</w:t>
       </w:r>
     </w:p>
@@ -214,8 +370,14 @@
           <w:ilvl w:val="0"/>
           <w:numId w:val="4"/>
         </w:numPr>
-      </w:pPr>
-      <w:r>
+        <w:rPr>
+          <w:rFonts w:cstheme="minorHAnsi"/>
+        </w:rPr>
+      </w:pPr>
+      <w:r>
+        <w:rPr>
+          <w:rFonts w:cstheme="minorHAnsi"/>
+        </w:rPr>
         <w:t>Arranges views relative to one another</w:t>
       </w:r>
     </w:p>
@@ -226,23 +388,47 @@
           <w:ilvl w:val="0"/>
           <w:numId w:val="4"/>
         </w:numPr>
-      </w:pPr>
-      <w:r>
+        <w:rPr>
+          <w:rFonts w:cstheme="minorHAnsi"/>
+        </w:rPr>
+      </w:pPr>
+      <w:r>
+        <w:rPr>
+          <w:rFonts w:cstheme="minorHAnsi"/>
+        </w:rPr>
         <w:t>Best layout to use with the drag and drop method</w:t>
       </w:r>
     </w:p>
-    <w:p/>
+    <w:p>
+      <w:pPr>
+        <w:rPr>
+          <w:rFonts w:cstheme="minorHAnsi"/>
+        </w:rPr>
+      </w:pPr>
+    </w:p>
     <w:p>
       <w:pPr>
         <w:pStyle w:val="Heading2"/>
-      </w:pPr>
-      <w:r>
+        <w:rPr>
+          <w:rFonts w:asciiTheme="minorHAnsi" w:hAnsiTheme="minorHAnsi" w:cstheme="minorHAnsi"/>
+        </w:rPr>
+      </w:pPr>
+      <w:r>
+        <w:rPr>
+          <w:rFonts w:asciiTheme="minorHAnsi" w:hAnsiTheme="minorHAnsi" w:cstheme="minorHAnsi"/>
+        </w:rPr>
         <w:t xml:space="preserve">Margins, </w:t>
       </w:r>
       <w:r>
+        <w:rPr>
+          <w:rFonts w:asciiTheme="minorHAnsi" w:hAnsiTheme="minorHAnsi" w:cstheme="minorHAnsi"/>
+        </w:rPr>
         <w:t>Padding</w:t>
       </w:r>
       <w:r>
+        <w:rPr>
+          <w:rFonts w:asciiTheme="minorHAnsi" w:hAnsiTheme="minorHAnsi" w:cstheme="minorHAnsi"/>
+        </w:rPr>
         <w:t xml:space="preserve"> and Gravity</w:t>
       </w:r>
     </w:p>
@@ -253,17 +439,32 @@
           <w:ilvl w:val="0"/>
           <w:numId w:val="5"/>
         </w:numPr>
-      </w:pPr>
-      <w:r>
+        <w:rPr>
+          <w:rFonts w:cstheme="minorHAnsi"/>
+        </w:rPr>
+      </w:pPr>
+      <w:r>
+        <w:rPr>
+          <w:rFonts w:cstheme="minorHAnsi"/>
+        </w:rPr>
         <w:t xml:space="preserve">Margins is more of extending your layout (Pushes </w:t>
       </w:r>
       <w:r>
+        <w:rPr>
+          <w:rFonts w:cstheme="minorHAnsi"/>
+        </w:rPr>
         <w:t>outward</w:t>
       </w:r>
       <w:r>
+        <w:rPr>
+          <w:rFonts w:cstheme="minorHAnsi"/>
+        </w:rPr>
         <w:t>)</w:t>
       </w:r>
       <w:r>
+        <w:rPr>
+          <w:rFonts w:cstheme="minorHAnsi"/>
+        </w:rPr>
         <w:t>: Pushes other layouts away from your content</w:t>
       </w:r>
     </w:p>
@@ -274,11 +475,20 @@
           <w:ilvl w:val="0"/>
           <w:numId w:val="5"/>
         </w:numPr>
-      </w:pPr>
-      <w:r>
+        <w:rPr>
+          <w:rFonts w:cstheme="minorHAnsi"/>
+        </w:rPr>
+      </w:pPr>
+      <w:r>
+        <w:rPr>
+          <w:rFonts w:cstheme="minorHAnsi"/>
+        </w:rPr>
         <w:t>Padding is more filling up your layout (Pushes inward)</w:t>
       </w:r>
       <w:r>
+        <w:rPr>
+          <w:rFonts w:cstheme="minorHAnsi"/>
+        </w:rPr>
         <w:t>: Gives your content more room on the inside</w:t>
       </w:r>
     </w:p>
@@ -290,8 +500,14 @@
           <w:numId w:val="5"/>
         </w:numPr>
         <w:spacing w:line="240" w:lineRule="auto"/>
-      </w:pPr>
-      <w:r>
+        <w:rPr>
+          <w:rFonts w:cstheme="minorHAnsi"/>
+        </w:rPr>
+      </w:pPr>
+      <w:r>
+        <w:rPr>
+          <w:rFonts w:cstheme="minorHAnsi"/>
+        </w:rPr>
         <w:t>Gravity: Setting up gravity for the content</w:t>
       </w:r>
     </w:p>
@@ -303,18 +519,35 @@
           <w:numId w:val="5"/>
         </w:numPr>
         <w:spacing w:line="240" w:lineRule="auto"/>
-      </w:pPr>
-      <w:r>
+        <w:rPr>
+          <w:rFonts w:cstheme="minorHAnsi"/>
+        </w:rPr>
+      </w:pPr>
+      <w:r>
+        <w:rPr>
+          <w:rFonts w:cstheme="minorHAnsi"/>
+        </w:rPr>
         <w:t xml:space="preserve">Layout Gravity: </w:t>
       </w:r>
     </w:p>
-    <w:p/>
+    <w:p>
+      <w:pPr>
+        <w:rPr>
+          <w:rFonts w:cstheme="minorHAnsi"/>
+        </w:rPr>
+      </w:pPr>
+    </w:p>
     <w:p>
       <w:pPr>
         <w:pStyle w:val="Heading2"/>
-      </w:pPr>
-      <w:r>
-        <w:lastRenderedPageBreak/>
+        <w:rPr>
+          <w:rFonts w:asciiTheme="minorHAnsi" w:hAnsiTheme="minorHAnsi" w:cstheme="minorHAnsi"/>
+        </w:rPr>
+      </w:pPr>
+      <w:r>
+        <w:rPr>
+          <w:rFonts w:asciiTheme="minorHAnsi" w:hAnsiTheme="minorHAnsi" w:cstheme="minorHAnsi"/>
+        </w:rPr>
         <w:t>Adding Images</w:t>
       </w:r>
     </w:p>
@@ -325,8 +558,14 @@
           <w:ilvl w:val="0"/>
           <w:numId w:val="6"/>
         </w:numPr>
-      </w:pPr>
-      <w:r>
+        <w:rPr>
+          <w:rFonts w:cstheme="minorHAnsi"/>
+        </w:rPr>
+      </w:pPr>
+      <w:r>
+        <w:rPr>
+          <w:rFonts w:cstheme="minorHAnsi"/>
+        </w:rPr>
         <w:t>Two ways:</w:t>
       </w:r>
     </w:p>
@@ -337,8 +576,14 @@
           <w:ilvl w:val="1"/>
           <w:numId w:val="6"/>
         </w:numPr>
-      </w:pPr>
-      <w:r>
+        <w:rPr>
+          <w:rFonts w:cstheme="minorHAnsi"/>
+        </w:rPr>
+      </w:pPr>
+      <w:r>
+        <w:rPr>
+          <w:rFonts w:cstheme="minorHAnsi"/>
+        </w:rPr>
         <w:t>Adding images in the layout itself: Background</w:t>
       </w:r>
     </w:p>
@@ -349,29 +594,59 @@
           <w:ilvl w:val="1"/>
           <w:numId w:val="6"/>
         </w:numPr>
-      </w:pPr>
-      <w:r>
+        <w:rPr>
+          <w:rFonts w:cstheme="minorHAnsi"/>
+        </w:rPr>
+      </w:pPr>
+      <w:r>
+        <w:rPr>
+          <w:rFonts w:cstheme="minorHAnsi"/>
+        </w:rPr>
         <w:t xml:space="preserve">Using </w:t>
       </w:r>
       <w:r>
+        <w:rPr>
+          <w:rFonts w:cstheme="minorHAnsi"/>
+        </w:rPr>
         <w:t>image view</w:t>
       </w:r>
       <w:r>
+        <w:rPr>
+          <w:rFonts w:cstheme="minorHAnsi"/>
+        </w:rPr>
         <w:t xml:space="preserve"> to format the image better. (Using scale</w:t>
       </w:r>
       <w:r>
+        <w:rPr>
+          <w:rFonts w:cstheme="minorHAnsi"/>
+        </w:rPr>
         <w:t xml:space="preserve"> </w:t>
       </w:r>
       <w:r>
+        <w:rPr>
+          <w:rFonts w:cstheme="minorHAnsi"/>
+        </w:rPr>
         <w:t>type)</w:t>
       </w:r>
     </w:p>
-    <w:p/>
+    <w:p>
+      <w:pPr>
+        <w:rPr>
+          <w:rFonts w:cstheme="minorHAnsi"/>
+        </w:rPr>
+      </w:pPr>
+    </w:p>
     <w:p>
       <w:pPr>
         <w:pStyle w:val="Heading2"/>
-      </w:pPr>
-      <w:r>
+        <w:rPr>
+          <w:rFonts w:asciiTheme="minorHAnsi" w:hAnsiTheme="minorHAnsi" w:cstheme="minorHAnsi"/>
+        </w:rPr>
+      </w:pPr>
+      <w:r>
+        <w:rPr>
+          <w:rFonts w:asciiTheme="minorHAnsi" w:hAnsiTheme="minorHAnsi" w:cstheme="minorHAnsi"/>
+        </w:rPr>
         <w:t>Adding Event Listeners</w:t>
       </w:r>
     </w:p>
@@ -382,23 +657,1423 @@
           <w:ilvl w:val="0"/>
           <w:numId w:val="6"/>
         </w:numPr>
+        <w:rPr>
+          <w:rFonts w:cstheme="minorHAnsi"/>
+        </w:rPr>
       </w:pPr>
       <w:proofErr w:type="gramStart"/>
       <w:r>
+        <w:rPr>
+          <w:rFonts w:cstheme="minorHAnsi"/>
+        </w:rPr>
         <w:t>.</w:t>
       </w:r>
       <w:proofErr w:type="spellStart"/>
       <w:r>
+        <w:rPr>
+          <w:rFonts w:cstheme="minorHAnsi"/>
+        </w:rPr>
         <w:t>setOnClickListener</w:t>
       </w:r>
       <w:proofErr w:type="spellEnd"/>
       <w:proofErr w:type="gramEnd"/>
       <w:r>
+        <w:rPr>
+          <w:rFonts w:cstheme="minorHAnsi"/>
+        </w:rPr>
         <w:t>()</w:t>
       </w:r>
+    </w:p>
+    <w:p>
+      <w:pPr>
+        <w:rPr>
+          <w:rFonts w:cstheme="minorHAnsi"/>
+        </w:rPr>
+      </w:pPr>
+    </w:p>
+    <w:p>
+      <w:pPr>
+        <w:pStyle w:val="Heading1"/>
+        <w:rPr>
+          <w:rFonts w:asciiTheme="minorHAnsi" w:hAnsiTheme="minorHAnsi" w:cstheme="minorHAnsi"/>
+        </w:rPr>
+      </w:pPr>
+      <w:r>
+        <w:rPr>
+          <w:rFonts w:asciiTheme="minorHAnsi" w:hAnsiTheme="minorHAnsi" w:cstheme="minorHAnsi"/>
+        </w:rPr>
+        <w:t>Section 2:</w:t>
+      </w:r>
+    </w:p>
+    <w:p>
+      <w:pPr>
+        <w:rPr>
+          <w:rFonts w:cstheme="minorHAnsi"/>
+        </w:rPr>
+      </w:pPr>
+    </w:p>
+    <w:p>
+      <w:pPr>
+        <w:pStyle w:val="Heading2"/>
+      </w:pPr>
+      <w:r>
+        <w:t>Android Lifecycle</w:t>
+      </w:r>
+    </w:p>
+    <w:p/>
+    <w:p>
+      <w:pPr>
+        <w:pStyle w:val="ListParagraph"/>
+        <w:numPr>
+          <w:ilvl w:val="0"/>
+          <w:numId w:val="8"/>
+        </w:numPr>
+      </w:pPr>
+      <w:proofErr w:type="spellStart"/>
+      <w:proofErr w:type="gramStart"/>
+      <w:r>
+        <w:t>OnCreate</w:t>
+      </w:r>
+      <w:proofErr w:type="spellEnd"/>
+      <w:r>
+        <w:t>(</w:t>
+      </w:r>
+      <w:proofErr w:type="gramEnd"/>
+      <w:r>
+        <w:t>): Incoming Intent -&gt; Setting up UI, Initialization</w:t>
+      </w:r>
+    </w:p>
+    <w:p>
+      <w:pPr>
+        <w:pStyle w:val="ListParagraph"/>
+        <w:numPr>
+          <w:ilvl w:val="0"/>
+          <w:numId w:val="8"/>
+        </w:numPr>
+      </w:pPr>
+      <w:proofErr w:type="spellStart"/>
+      <w:proofErr w:type="gramStart"/>
+      <w:r>
+        <w:t>OnStart</w:t>
+      </w:r>
+      <w:proofErr w:type="spellEnd"/>
+      <w:r>
+        <w:t>(</w:t>
+      </w:r>
+      <w:proofErr w:type="gramEnd"/>
+      <w:r>
+        <w:t>): Starting, application not visible -&gt; Receives on restart state</w:t>
+      </w:r>
+    </w:p>
+    <w:p>
+      <w:pPr>
+        <w:pStyle w:val="ListParagraph"/>
+        <w:numPr>
+          <w:ilvl w:val="0"/>
+          <w:numId w:val="8"/>
+        </w:numPr>
+      </w:pPr>
+      <w:proofErr w:type="spellStart"/>
+      <w:proofErr w:type="gramStart"/>
+      <w:r>
+        <w:t>OnRestoreInstanceState</w:t>
+      </w:r>
+      <w:proofErr w:type="spellEnd"/>
+      <w:r>
+        <w:t>(</w:t>
+      </w:r>
+      <w:proofErr w:type="gramEnd"/>
+      <w:r>
+        <w:t xml:space="preserve">): Restore previous state if needed -&gt; Quickly putting things back together after </w:t>
+      </w:r>
+      <w:proofErr w:type="spellStart"/>
+      <w:r>
+        <w:t>onStop</w:t>
+      </w:r>
+      <w:proofErr w:type="spellEnd"/>
+      <w:r>
+        <w:t xml:space="preserve"> and on Restart</w:t>
+      </w:r>
+    </w:p>
+    <w:p>
+      <w:pPr>
+        <w:pStyle w:val="ListParagraph"/>
+        <w:numPr>
+          <w:ilvl w:val="0"/>
+          <w:numId w:val="8"/>
+        </w:numPr>
+      </w:pPr>
+      <w:proofErr w:type="spellStart"/>
+      <w:proofErr w:type="gramStart"/>
+      <w:r>
+        <w:t>OnResume</w:t>
+      </w:r>
+      <w:proofErr w:type="spellEnd"/>
+      <w:r>
+        <w:t>(</w:t>
+      </w:r>
+      <w:proofErr w:type="gramEnd"/>
+      <w:r>
+        <w:t>): Starting, application still not visible -&gt; State that waits for possible user input</w:t>
+      </w:r>
+    </w:p>
+    <w:p>
+      <w:pPr>
+        <w:pStyle w:val="ListParagraph"/>
+        <w:numPr>
+          <w:ilvl w:val="0"/>
+          <w:numId w:val="8"/>
+        </w:numPr>
+      </w:pPr>
+      <w:proofErr w:type="spellStart"/>
+      <w:proofErr w:type="gramStart"/>
+      <w:r>
+        <w:t>OnPause</w:t>
+      </w:r>
+      <w:proofErr w:type="spellEnd"/>
+      <w:r>
+        <w:t>(</w:t>
+      </w:r>
+      <w:proofErr w:type="gramEnd"/>
+      <w:r>
+        <w:t>):</w:t>
+      </w:r>
+      <w:r>
+        <w:t xml:space="preserve"> </w:t>
+      </w:r>
+      <w:r>
+        <w:t xml:space="preserve"> Activity partially visible </w:t>
+      </w:r>
+      <w:r>
+        <w:t>-</w:t>
+      </w:r>
+      <w:r>
+        <w:t xml:space="preserve">&gt;  Another intent changing events, another activity taking control : Either goes back to </w:t>
+      </w:r>
+      <w:r>
+        <w:t>on resume</w:t>
+      </w:r>
+      <w:r>
+        <w:t xml:space="preserve"> or proceeds to stop</w:t>
+      </w:r>
+    </w:p>
+    <w:p>
+      <w:pPr>
+        <w:pStyle w:val="ListParagraph"/>
+        <w:numPr>
+          <w:ilvl w:val="0"/>
+          <w:numId w:val="8"/>
+        </w:numPr>
+      </w:pPr>
+      <w:proofErr w:type="spellStart"/>
+      <w:proofErr w:type="gramStart"/>
+      <w:r>
+        <w:t>onSaveInstanceState</w:t>
+      </w:r>
+      <w:proofErr w:type="spellEnd"/>
+      <w:r>
+        <w:t>(</w:t>
+      </w:r>
+      <w:proofErr w:type="gramEnd"/>
+      <w:r>
+        <w:t xml:space="preserve">): Activity no longer visible -&gt; Save state changes, data either to </w:t>
+      </w:r>
+      <w:proofErr w:type="spellStart"/>
+      <w:r>
+        <w:t>db</w:t>
+      </w:r>
+      <w:proofErr w:type="spellEnd"/>
+      <w:r>
+        <w:t xml:space="preserve"> or some other temporary </w:t>
+      </w:r>
+      <w:proofErr w:type="spellStart"/>
+      <w:r>
+        <w:t>wys</w:t>
+      </w:r>
+      <w:proofErr w:type="spellEnd"/>
+    </w:p>
+    <w:p>
+      <w:pPr>
+        <w:pStyle w:val="ListParagraph"/>
+        <w:numPr>
+          <w:ilvl w:val="0"/>
+          <w:numId w:val="8"/>
+        </w:numPr>
+      </w:pPr>
+      <w:proofErr w:type="spellStart"/>
+      <w:proofErr w:type="gramStart"/>
+      <w:r>
+        <w:t>onStop</w:t>
+      </w:r>
+      <w:proofErr w:type="spellEnd"/>
+      <w:r>
+        <w:t>(</w:t>
+      </w:r>
+      <w:proofErr w:type="gramEnd"/>
+      <w:r>
+        <w:t>): Activity no longer visible -&gt; You shutdown code here</w:t>
+      </w:r>
+    </w:p>
+    <w:p>
+      <w:pPr>
+        <w:pStyle w:val="ListParagraph"/>
+        <w:numPr>
+          <w:ilvl w:val="0"/>
+          <w:numId w:val="8"/>
+        </w:numPr>
+      </w:pPr>
+      <w:proofErr w:type="spellStart"/>
+      <w:proofErr w:type="gramStart"/>
+      <w:r>
+        <w:t>onDestroy</w:t>
+      </w:r>
+      <w:proofErr w:type="spellEnd"/>
+      <w:r>
+        <w:t>(</w:t>
+      </w:r>
+      <w:proofErr w:type="gramEnd"/>
+      <w:r>
+        <w:t>): Application gracefully shutdown : App is not forcefully shut down</w:t>
+      </w:r>
+    </w:p>
+    <w:p/>
+    <w:p/>
+    <w:p>
+      <w:pPr>
+        <w:pStyle w:val="Heading2"/>
+      </w:pPr>
+      <w:r>
+        <w:t>Implicit vs Explicit Intent</w:t>
+      </w:r>
+    </w:p>
+    <w:p/>
+    <w:p>
+      <w:pPr>
+        <w:pStyle w:val="ListParagraph"/>
+        <w:numPr>
+          <w:ilvl w:val="0"/>
+          <w:numId w:val="7"/>
+        </w:numPr>
+        <w:rPr>
+          <w:rStyle w:val="apple-converted-space"/>
+          <w:rFonts w:cstheme="minorHAnsi"/>
+        </w:rPr>
+      </w:pPr>
+      <w:r>
+        <w:rPr>
+          <w:rFonts w:cstheme="minorHAnsi"/>
+          <w:sz w:val="21"/>
+          <w:szCs w:val="21"/>
+          <w:shd w:val="clear" w:color="auto" w:fill="FFFFFF"/>
+        </w:rPr>
+        <w:t>An intent is an abstract description of an operation to be performed.</w:t>
+      </w:r>
+      <w:r>
+        <w:rPr>
+          <w:rStyle w:val="apple-converted-space"/>
+          <w:rFonts w:cstheme="minorHAnsi"/>
+          <w:sz w:val="21"/>
+          <w:szCs w:val="21"/>
+          <w:shd w:val="clear" w:color="auto" w:fill="FFFFFF"/>
+        </w:rPr>
+        <w:t> </w:t>
+      </w:r>
+    </w:p>
+    <w:p>
+      <w:pPr>
+        <w:pStyle w:val="ListParagraph"/>
+        <w:numPr>
+          <w:ilvl w:val="1"/>
+          <w:numId w:val="7"/>
+        </w:numPr>
+        <w:rPr>
+          <w:rFonts w:cstheme="minorHAnsi"/>
+        </w:rPr>
+      </w:pPr>
+      <w:r>
+        <w:rPr>
+          <w:rStyle w:val="apple-converted-space"/>
+          <w:rFonts w:cstheme="minorHAnsi"/>
+          <w:sz w:val="21"/>
+          <w:szCs w:val="21"/>
+          <w:shd w:val="clear" w:color="auto" w:fill="FFFFFF"/>
+        </w:rPr>
+        <w:t>Can be used to start activities, broadcast intents start a service, etc.</w:t>
+      </w:r>
+    </w:p>
+    <w:p>
+      <w:pPr>
+        <w:pStyle w:val="Heading2"/>
+        <w:numPr>
+          <w:ilvl w:val="0"/>
+          <w:numId w:val="6"/>
+        </w:numPr>
+        <w:rPr>
+          <w:rFonts w:asciiTheme="minorHAnsi" w:hAnsiTheme="minorHAnsi" w:cstheme="minorHAnsi"/>
+          <w:color w:val="242729"/>
+          <w:sz w:val="23"/>
+          <w:szCs w:val="23"/>
+          <w:shd w:val="clear" w:color="auto" w:fill="FFFFFF"/>
+        </w:rPr>
+      </w:pPr>
+      <w:r>
+        <w:rPr>
+          <w:rFonts w:asciiTheme="minorHAnsi" w:hAnsiTheme="minorHAnsi" w:cstheme="minorHAnsi"/>
+          <w:color w:val="242729"/>
+          <w:sz w:val="23"/>
+          <w:szCs w:val="23"/>
+          <w:shd w:val="clear" w:color="auto" w:fill="FFFFFF"/>
+        </w:rPr>
+        <w:lastRenderedPageBreak/>
+        <w:t>Implicit Intents do not directly specify the Android components which should be called, it only specifies action to be performed. A Uri can be used with the implicit intent to specify data type.</w:t>
+      </w:r>
+    </w:p>
+    <w:p>
+      <w:pPr>
+        <w:pStyle w:val="Heading2"/>
+        <w:numPr>
+          <w:ilvl w:val="1"/>
+          <w:numId w:val="6"/>
+        </w:numPr>
+        <w:rPr>
+          <w:rStyle w:val="HTMLCode"/>
+          <w:rFonts w:asciiTheme="minorHAnsi" w:eastAsiaTheme="majorEastAsia" w:hAnsiTheme="minorHAnsi" w:cstheme="minorHAnsi"/>
+          <w:color w:val="242729"/>
+          <w:sz w:val="23"/>
+          <w:szCs w:val="23"/>
+          <w:shd w:val="clear" w:color="auto" w:fill="FFFFFF"/>
+        </w:rPr>
+      </w:pPr>
+      <w:r>
+        <w:rPr>
+          <w:rStyle w:val="HTMLCode"/>
+          <w:rFonts w:asciiTheme="minorHAnsi" w:eastAsiaTheme="majorEastAsia" w:hAnsiTheme="minorHAnsi" w:cstheme="minorHAnsi"/>
+          <w:color w:val="242729"/>
+          <w:bdr w:val="none" w:sz="0" w:space="0" w:color="auto" w:frame="1"/>
+          <w:shd w:val="clear" w:color="auto" w:fill="EFF0F1"/>
+        </w:rPr>
+        <w:t xml:space="preserve">Intent </w:t>
+      </w:r>
+      <w:proofErr w:type="spellStart"/>
+      <w:r>
+        <w:rPr>
+          <w:rStyle w:val="HTMLCode"/>
+          <w:rFonts w:asciiTheme="minorHAnsi" w:eastAsiaTheme="majorEastAsia" w:hAnsiTheme="minorHAnsi" w:cstheme="minorHAnsi"/>
+          <w:color w:val="242729"/>
+          <w:bdr w:val="none" w:sz="0" w:space="0" w:color="auto" w:frame="1"/>
+          <w:shd w:val="clear" w:color="auto" w:fill="EFF0F1"/>
+        </w:rPr>
+        <w:t>intent</w:t>
+      </w:r>
+      <w:proofErr w:type="spellEnd"/>
+      <w:r>
+        <w:rPr>
+          <w:rStyle w:val="HTMLCode"/>
+          <w:rFonts w:asciiTheme="minorHAnsi" w:eastAsiaTheme="majorEastAsia" w:hAnsiTheme="minorHAnsi" w:cstheme="minorHAnsi"/>
+          <w:color w:val="242729"/>
+          <w:bdr w:val="none" w:sz="0" w:space="0" w:color="auto" w:frame="1"/>
+          <w:shd w:val="clear" w:color="auto" w:fill="EFF0F1"/>
+        </w:rPr>
+        <w:t xml:space="preserve"> = new Intent(</w:t>
+      </w:r>
+      <w:proofErr w:type="spellStart"/>
+      <w:r>
+        <w:rPr>
+          <w:rStyle w:val="HTMLCode"/>
+          <w:rFonts w:asciiTheme="minorHAnsi" w:eastAsiaTheme="majorEastAsia" w:hAnsiTheme="minorHAnsi" w:cstheme="minorHAnsi"/>
+          <w:color w:val="242729"/>
+          <w:bdr w:val="none" w:sz="0" w:space="0" w:color="auto" w:frame="1"/>
+          <w:shd w:val="clear" w:color="auto" w:fill="EFF0F1"/>
+        </w:rPr>
+        <w:t>ACTION_VIEW,Uri.parse</w:t>
+      </w:r>
+      <w:proofErr w:type="spellEnd"/>
+      <w:r>
+        <w:rPr>
+          <w:rStyle w:val="HTMLCode"/>
+          <w:rFonts w:asciiTheme="minorHAnsi" w:eastAsiaTheme="majorEastAsia" w:hAnsiTheme="minorHAnsi" w:cstheme="minorHAnsi"/>
+          <w:color w:val="242729"/>
+          <w:bdr w:val="none" w:sz="0" w:space="0" w:color="auto" w:frame="1"/>
+          <w:shd w:val="clear" w:color="auto" w:fill="EFF0F1"/>
+        </w:rPr>
+        <w:t>("http://www.google.com");</w:t>
+      </w:r>
+    </w:p>
+    <w:p>
+      <w:pPr>
+        <w:pStyle w:val="Heading2"/>
+        <w:numPr>
+          <w:ilvl w:val="1"/>
+          <w:numId w:val="6"/>
+        </w:numPr>
+        <w:rPr>
+          <w:rFonts w:asciiTheme="minorHAnsi" w:hAnsiTheme="minorHAnsi" w:cstheme="minorHAnsi"/>
+          <w:color w:val="242729"/>
+          <w:sz w:val="23"/>
+          <w:szCs w:val="23"/>
+          <w:shd w:val="clear" w:color="auto" w:fill="FFFFFF"/>
+        </w:rPr>
+      </w:pPr>
+      <w:r>
+        <w:rPr>
+          <w:rFonts w:asciiTheme="minorHAnsi" w:hAnsiTheme="minorHAnsi" w:cstheme="minorHAnsi"/>
+          <w:color w:val="242729"/>
+          <w:sz w:val="23"/>
+          <w:szCs w:val="23"/>
+          <w:shd w:val="clear" w:color="auto" w:fill="FFFFFF"/>
+        </w:rPr>
+        <w:t xml:space="preserve">Android system searches for all components which are registered for the specific action and the data type. If many components are </w:t>
+      </w:r>
+      <w:proofErr w:type="gramStart"/>
+      <w:r>
+        <w:rPr>
+          <w:rFonts w:asciiTheme="minorHAnsi" w:hAnsiTheme="minorHAnsi" w:cstheme="minorHAnsi"/>
+          <w:color w:val="242729"/>
+          <w:sz w:val="23"/>
+          <w:szCs w:val="23"/>
+          <w:shd w:val="clear" w:color="auto" w:fill="FFFFFF"/>
+        </w:rPr>
+        <w:t>found</w:t>
+      </w:r>
+      <w:proofErr w:type="gramEnd"/>
+      <w:r>
+        <w:rPr>
+          <w:rFonts w:asciiTheme="minorHAnsi" w:hAnsiTheme="minorHAnsi" w:cstheme="minorHAnsi"/>
+          <w:color w:val="242729"/>
+          <w:sz w:val="23"/>
+          <w:szCs w:val="23"/>
+          <w:shd w:val="clear" w:color="auto" w:fill="FFFFFF"/>
+        </w:rPr>
+        <w:t xml:space="preserve"> then the user can select which component to use.</w:t>
+      </w:r>
+    </w:p>
+    <w:p>
+      <w:pPr>
+        <w:pStyle w:val="ListParagraph"/>
+        <w:numPr>
+          <w:ilvl w:val="2"/>
+          <w:numId w:val="6"/>
+        </w:numPr>
+      </w:pPr>
+      <w:r>
+        <w:t>(</w:t>
+      </w:r>
+      <w:proofErr w:type="spellStart"/>
+      <w:r>
+        <w:t>Intent.ACTION_VIEW</w:t>
+      </w:r>
+      <w:proofErr w:type="spellEnd"/>
+      <w:r>
+        <w:t xml:space="preserve">, </w:t>
+      </w:r>
+      <w:proofErr w:type="spellStart"/>
+      <w:r>
+        <w:t>Uri.parse</w:t>
+      </w:r>
+      <w:proofErr w:type="spellEnd"/>
+      <w:r>
+        <w:t>(</w:t>
+      </w:r>
+      <w:hyperlink r:id="rId5" w:history="1">
+        <w:r>
+          <w:rPr>
+            <w:rStyle w:val="Hyperlink"/>
+          </w:rPr>
+          <w:t>http://facebook.com)</w:t>
+        </w:r>
+      </w:hyperlink>
+      <w:r>
+        <w:t>)</w:t>
+      </w:r>
+    </w:p>
+    <w:p>
+      <w:pPr>
+        <w:pStyle w:val="ListParagraph"/>
+        <w:numPr>
+          <w:ilvl w:val="2"/>
+          <w:numId w:val="6"/>
+        </w:numPr>
+      </w:pPr>
+      <w:r>
+        <w:t>(</w:t>
+      </w:r>
+      <w:proofErr w:type="spellStart"/>
+      <w:r>
+        <w:t>Intent.</w:t>
+      </w:r>
+      <w:r>
+        <w:t>ACTION_DIAL</w:t>
+      </w:r>
+      <w:proofErr w:type="spellEnd"/>
+      <w:r>
+        <w:t xml:space="preserve">, </w:t>
+      </w:r>
+      <w:proofErr w:type="spellStart"/>
+      <w:r>
+        <w:t>Uri.parse</w:t>
+      </w:r>
+      <w:proofErr w:type="spellEnd"/>
+      <w:r>
+        <w:t>(</w:t>
+      </w:r>
+      <w:r>
+        <w:t>“</w:t>
+      </w:r>
+      <w:proofErr w:type="spellStart"/>
+      <w:r>
+        <w:t>tel</w:t>
+      </w:r>
+      <w:proofErr w:type="spellEnd"/>
+      <w:r>
+        <w:t>:(+</w:t>
+      </w:r>
+      <w:r>
+        <w:t>63)9568504890</w:t>
+      </w:r>
+      <w:r>
+        <w:t>”</w:t>
+      </w:r>
+      <w:r>
+        <w:t>)</w:t>
+      </w:r>
+      <w:r>
+        <w:t>)</w:t>
+      </w:r>
+    </w:p>
+    <w:p>
+      <w:pPr>
+        <w:pStyle w:val="ListParagraph"/>
+        <w:numPr>
+          <w:ilvl w:val="2"/>
+          <w:numId w:val="6"/>
+        </w:numPr>
+      </w:pPr>
+      <w:r>
+        <w:t>(</w:t>
+      </w:r>
+      <w:proofErr w:type="spellStart"/>
+      <w:r>
+        <w:t>Intent.ACTION_VIEW</w:t>
+      </w:r>
+      <w:proofErr w:type="spellEnd"/>
+      <w:r>
+        <w:t xml:space="preserve">, </w:t>
+      </w:r>
+      <w:proofErr w:type="spellStart"/>
+      <w:r>
+        <w:t>Uri.parse</w:t>
+      </w:r>
+      <w:proofErr w:type="spellEnd"/>
+      <w:r>
+        <w:t>(</w:t>
+      </w:r>
+      <w:r>
+        <w:t>“geo:30.</w:t>
+      </w:r>
+      <w:proofErr w:type="gramStart"/>
+      <w:r>
+        <w:t>2715,-</w:t>
+      </w:r>
+      <w:proofErr w:type="gramEnd"/>
+      <w:r>
+        <w:t>32.742”</w:t>
+      </w:r>
+      <w:r>
+        <w:t>)</w:t>
+      </w:r>
+      <w:r>
+        <w:t>)</w:t>
+      </w:r>
+    </w:p>
+    <w:p>
+      <w:pPr>
+        <w:pStyle w:val="ListParagraph"/>
+        <w:numPr>
+          <w:ilvl w:val="2"/>
+          <w:numId w:val="6"/>
+        </w:numPr>
+      </w:pPr>
+      <w:r>
+        <w:t>(“</w:t>
+      </w:r>
+      <w:proofErr w:type="spellStart"/>
+      <w:proofErr w:type="gramStart"/>
+      <w:r>
+        <w:t>android.media</w:t>
+      </w:r>
+      <w:proofErr w:type="gramEnd"/>
+      <w:r>
+        <w:t>.action.IMAGE_CAPTURE</w:t>
+      </w:r>
+      <w:proofErr w:type="spellEnd"/>
+      <w:r>
+        <w:t>”</w:t>
+      </w:r>
+      <w:r>
+        <w:t>)</w:t>
+      </w:r>
+      <w:r>
+        <w:t>)</w:t>
+      </w:r>
+    </w:p>
+    <w:p>
+      <w:pPr>
+        <w:pStyle w:val="ListParagraph"/>
+        <w:numPr>
+          <w:ilvl w:val="2"/>
+          <w:numId w:val="6"/>
+        </w:numPr>
+      </w:pPr>
+      <w:r>
+        <w:t>(</w:t>
+      </w:r>
+      <w:proofErr w:type="spellStart"/>
+      <w:r>
+        <w:t>Intent.ACTION_VIEW</w:t>
+      </w:r>
+      <w:proofErr w:type="spellEnd"/>
+      <w:r>
+        <w:t xml:space="preserve">, </w:t>
+      </w:r>
+      <w:proofErr w:type="spellStart"/>
+      <w:r>
+        <w:t>Uri.parse</w:t>
+      </w:r>
+      <w:proofErr w:type="spellEnd"/>
+      <w:r>
+        <w:t>(</w:t>
+      </w:r>
+      <w:r>
+        <w:t>“content://contacts/people/1”</w:t>
+      </w:r>
+      <w:r>
+        <w:t>)</w:t>
+      </w:r>
+    </w:p>
+    <w:p>
+      <w:pPr>
+        <w:pStyle w:val="ListParagraph"/>
+        <w:numPr>
+          <w:ilvl w:val="1"/>
+          <w:numId w:val="6"/>
+        </w:numPr>
+      </w:pPr>
+      <w:r>
+        <w:t>Allow users to access your app from other apps</w:t>
+      </w:r>
+    </w:p>
+    <w:p>
+      <w:pPr>
+        <w:pStyle w:val="ListParagraph"/>
+        <w:numPr>
+          <w:ilvl w:val="2"/>
+          <w:numId w:val="6"/>
+        </w:numPr>
+        <w:pBdr>
+          <w:top w:val="single" w:sz="6" w:space="12" w:color="DDDDDD"/>
+          <w:left w:val="single" w:sz="6" w:space="12" w:color="DDDDDD"/>
+          <w:bottom w:val="single" w:sz="6" w:space="12" w:color="DDDDDD"/>
+          <w:right w:val="single" w:sz="6" w:space="12" w:color="DDDDDD"/>
+        </w:pBdr>
+        <w:shd w:val="clear" w:color="auto" w:fill="F7F7F7"/>
+        <w:tabs>
+          <w:tab w:val="left" w:pos="916"/>
+          <w:tab w:val="left" w:pos="1832"/>
+          <w:tab w:val="left" w:pos="2748"/>
+          <w:tab w:val="left" w:pos="3664"/>
+          <w:tab w:val="left" w:pos="4580"/>
+          <w:tab w:val="left" w:pos="5496"/>
+          <w:tab w:val="left" w:pos="6412"/>
+          <w:tab w:val="left" w:pos="7328"/>
+          <w:tab w:val="left" w:pos="8244"/>
+          <w:tab w:val="left" w:pos="9160"/>
+          <w:tab w:val="left" w:pos="10076"/>
+          <w:tab w:val="left" w:pos="10992"/>
+          <w:tab w:val="left" w:pos="11908"/>
+          <w:tab w:val="left" w:pos="12824"/>
+          <w:tab w:val="left" w:pos="13740"/>
+          <w:tab w:val="left" w:pos="14656"/>
+        </w:tabs>
+        <w:spacing w:after="240" w:line="270" w:lineRule="atLeast"/>
+        <w:rPr>
+          <w:rFonts w:ascii="Consolas" w:eastAsia="Times New Roman" w:hAnsi="Consolas" w:cs="Courier New"/>
+          <w:color w:val="006600"/>
+          <w:sz w:val="20"/>
+          <w:szCs w:val="20"/>
+        </w:rPr>
+      </w:pPr>
+      <w:r>
+        <w:rPr>
+          <w:rFonts w:ascii="Consolas" w:eastAsia="Times New Roman" w:hAnsi="Consolas" w:cs="Courier New"/>
+          <w:color w:val="000000"/>
+          <w:sz w:val="20"/>
+          <w:szCs w:val="20"/>
+        </w:rPr>
+        <w:t xml:space="preserve">  </w:t>
+      </w:r>
+      <w:r>
+        <w:rPr>
+          <w:rFonts w:ascii="Consolas" w:eastAsia="Times New Roman" w:hAnsi="Consolas" w:cs="Courier New"/>
+          <w:color w:val="000088"/>
+          <w:sz w:val="20"/>
+          <w:szCs w:val="20"/>
+        </w:rPr>
+        <w:t>&lt;intent-filter&gt;</w:t>
+      </w:r>
+      <w:r>
+        <w:rPr>
+          <w:rFonts w:ascii="Consolas" w:eastAsia="Times New Roman" w:hAnsi="Consolas" w:cs="Courier New"/>
+          <w:color w:val="000000"/>
+          <w:sz w:val="20"/>
+          <w:szCs w:val="20"/>
+        </w:rPr>
+        <w:br/>
+        <w:t xml:space="preserve">        </w:t>
+      </w:r>
+      <w:r>
+        <w:rPr>
+          <w:rFonts w:ascii="Consolas" w:eastAsia="Times New Roman" w:hAnsi="Consolas" w:cs="Courier New"/>
+          <w:color w:val="000088"/>
+          <w:sz w:val="20"/>
+          <w:szCs w:val="20"/>
+        </w:rPr>
+        <w:t>&lt;action</w:t>
+      </w:r>
+      <w:r>
+        <w:rPr>
+          <w:rFonts w:ascii="Consolas" w:eastAsia="Times New Roman" w:hAnsi="Consolas" w:cs="Courier New"/>
+          <w:color w:val="000000"/>
+          <w:sz w:val="20"/>
+          <w:szCs w:val="20"/>
+        </w:rPr>
+        <w:t xml:space="preserve"> </w:t>
+      </w:r>
+      <w:proofErr w:type="spellStart"/>
+      <w:r>
+        <w:rPr>
+          <w:rFonts w:ascii="Consolas" w:eastAsia="Times New Roman" w:hAnsi="Consolas" w:cs="Courier New"/>
+          <w:color w:val="882288"/>
+          <w:sz w:val="20"/>
+          <w:szCs w:val="20"/>
+        </w:rPr>
+        <w:t>android:name</w:t>
+      </w:r>
+      <w:proofErr w:type="spellEnd"/>
+      <w:r>
+        <w:rPr>
+          <w:rFonts w:ascii="Consolas" w:eastAsia="Times New Roman" w:hAnsi="Consolas" w:cs="Courier New"/>
+          <w:color w:val="666600"/>
+          <w:sz w:val="20"/>
+          <w:szCs w:val="20"/>
+        </w:rPr>
+        <w:t>=</w:t>
+      </w:r>
+      <w:r>
+        <w:rPr>
+          <w:rFonts w:ascii="Consolas" w:eastAsia="Times New Roman" w:hAnsi="Consolas" w:cs="Courier New"/>
+          <w:color w:val="880000"/>
+          <w:sz w:val="20"/>
+          <w:szCs w:val="20"/>
+        </w:rPr>
+        <w:t>"</w:t>
+      </w:r>
+      <w:proofErr w:type="spellStart"/>
+      <w:r>
+        <w:rPr>
+          <w:rFonts w:ascii="Consolas" w:eastAsia="Times New Roman" w:hAnsi="Consolas" w:cs="Courier New"/>
+          <w:color w:val="880000"/>
+          <w:sz w:val="20"/>
+          <w:szCs w:val="20"/>
+        </w:rPr>
+        <w:t>android.intent.action.SEND</w:t>
+      </w:r>
+      <w:proofErr w:type="spellEnd"/>
+      <w:r>
+        <w:rPr>
+          <w:rFonts w:ascii="Consolas" w:eastAsia="Times New Roman" w:hAnsi="Consolas" w:cs="Courier New"/>
+          <w:color w:val="880000"/>
+          <w:sz w:val="20"/>
+          <w:szCs w:val="20"/>
+        </w:rPr>
+        <w:t>"</w:t>
+      </w:r>
+      <w:r>
+        <w:rPr>
+          <w:rFonts w:ascii="Consolas" w:eastAsia="Times New Roman" w:hAnsi="Consolas" w:cs="Courier New"/>
+          <w:color w:val="000088"/>
+          <w:sz w:val="20"/>
+          <w:szCs w:val="20"/>
+        </w:rPr>
+        <w:t>/&gt;</w:t>
+      </w:r>
+      <w:r>
+        <w:rPr>
+          <w:rFonts w:ascii="Consolas" w:eastAsia="Times New Roman" w:hAnsi="Consolas" w:cs="Courier New"/>
+          <w:color w:val="000000"/>
+          <w:sz w:val="20"/>
+          <w:szCs w:val="20"/>
+        </w:rPr>
+        <w:br/>
+        <w:t xml:space="preserve">        </w:t>
+      </w:r>
+      <w:r>
+        <w:rPr>
+          <w:rFonts w:ascii="Consolas" w:eastAsia="Times New Roman" w:hAnsi="Consolas" w:cs="Courier New"/>
+          <w:color w:val="000088"/>
+          <w:sz w:val="20"/>
+          <w:szCs w:val="20"/>
+        </w:rPr>
+        <w:t>&lt;category</w:t>
+      </w:r>
+      <w:r>
+        <w:rPr>
+          <w:rFonts w:ascii="Consolas" w:eastAsia="Times New Roman" w:hAnsi="Consolas" w:cs="Courier New"/>
+          <w:color w:val="000000"/>
+          <w:sz w:val="20"/>
+          <w:szCs w:val="20"/>
+        </w:rPr>
+        <w:t xml:space="preserve"> </w:t>
+      </w:r>
+      <w:proofErr w:type="spellStart"/>
+      <w:r>
+        <w:rPr>
+          <w:rFonts w:ascii="Consolas" w:eastAsia="Times New Roman" w:hAnsi="Consolas" w:cs="Courier New"/>
+          <w:color w:val="882288"/>
+          <w:sz w:val="20"/>
+          <w:szCs w:val="20"/>
+        </w:rPr>
+        <w:t>android:name</w:t>
+      </w:r>
+      <w:proofErr w:type="spellEnd"/>
+      <w:r>
+        <w:rPr>
+          <w:rFonts w:ascii="Consolas" w:eastAsia="Times New Roman" w:hAnsi="Consolas" w:cs="Courier New"/>
+          <w:color w:val="666600"/>
+          <w:sz w:val="20"/>
+          <w:szCs w:val="20"/>
+        </w:rPr>
+        <w:t>=</w:t>
+      </w:r>
+      <w:r>
+        <w:rPr>
+          <w:rFonts w:ascii="Consolas" w:eastAsia="Times New Roman" w:hAnsi="Consolas" w:cs="Courier New"/>
+          <w:color w:val="880000"/>
+          <w:sz w:val="20"/>
+          <w:szCs w:val="20"/>
+        </w:rPr>
+        <w:t>"</w:t>
+      </w:r>
+      <w:proofErr w:type="spellStart"/>
+      <w:r>
+        <w:rPr>
+          <w:rFonts w:ascii="Consolas" w:eastAsia="Times New Roman" w:hAnsi="Consolas" w:cs="Courier New"/>
+          <w:color w:val="880000"/>
+          <w:sz w:val="20"/>
+          <w:szCs w:val="20"/>
+        </w:rPr>
+        <w:t>android.intent.category.DEFAULT</w:t>
+      </w:r>
+      <w:proofErr w:type="spellEnd"/>
+      <w:r>
+        <w:rPr>
+          <w:rFonts w:ascii="Consolas" w:eastAsia="Times New Roman" w:hAnsi="Consolas" w:cs="Courier New"/>
+          <w:color w:val="880000"/>
+          <w:sz w:val="20"/>
+          <w:szCs w:val="20"/>
+        </w:rPr>
+        <w:t>"</w:t>
+      </w:r>
+      <w:r>
+        <w:rPr>
+          <w:rFonts w:ascii="Consolas" w:eastAsia="Times New Roman" w:hAnsi="Consolas" w:cs="Courier New"/>
+          <w:color w:val="000088"/>
+          <w:sz w:val="20"/>
+          <w:szCs w:val="20"/>
+        </w:rPr>
+        <w:t>/&gt;</w:t>
+      </w:r>
+      <w:r>
+        <w:rPr>
+          <w:rFonts w:ascii="Consolas" w:eastAsia="Times New Roman" w:hAnsi="Consolas" w:cs="Courier New"/>
+          <w:color w:val="000000"/>
+          <w:sz w:val="20"/>
+          <w:szCs w:val="20"/>
+        </w:rPr>
+        <w:br/>
+        <w:t xml:space="preserve">        </w:t>
+      </w:r>
+      <w:r>
+        <w:rPr>
+          <w:rFonts w:ascii="Consolas" w:eastAsia="Times New Roman" w:hAnsi="Consolas" w:cs="Courier New"/>
+          <w:color w:val="000088"/>
+          <w:sz w:val="20"/>
+          <w:szCs w:val="20"/>
+        </w:rPr>
+        <w:t>&lt;data</w:t>
+      </w:r>
+      <w:r>
+        <w:rPr>
+          <w:rFonts w:ascii="Consolas" w:eastAsia="Times New Roman" w:hAnsi="Consolas" w:cs="Courier New"/>
+          <w:color w:val="000000"/>
+          <w:sz w:val="20"/>
+          <w:szCs w:val="20"/>
+        </w:rPr>
+        <w:t xml:space="preserve"> </w:t>
+      </w:r>
+      <w:proofErr w:type="spellStart"/>
+      <w:r>
+        <w:rPr>
+          <w:rFonts w:ascii="Consolas" w:eastAsia="Times New Roman" w:hAnsi="Consolas" w:cs="Courier New"/>
+          <w:color w:val="882288"/>
+          <w:sz w:val="20"/>
+          <w:szCs w:val="20"/>
+        </w:rPr>
+        <w:t>android:mimeType</w:t>
+      </w:r>
+      <w:proofErr w:type="spellEnd"/>
+      <w:r>
+        <w:rPr>
+          <w:rFonts w:ascii="Consolas" w:eastAsia="Times New Roman" w:hAnsi="Consolas" w:cs="Courier New"/>
+          <w:color w:val="666600"/>
+          <w:sz w:val="20"/>
+          <w:szCs w:val="20"/>
+        </w:rPr>
+        <w:t>=</w:t>
+      </w:r>
+      <w:r>
+        <w:rPr>
+          <w:rFonts w:ascii="Consolas" w:eastAsia="Times New Roman" w:hAnsi="Consolas" w:cs="Courier New"/>
+          <w:color w:val="880000"/>
+          <w:sz w:val="20"/>
+          <w:szCs w:val="20"/>
+        </w:rPr>
+        <w:t>"image/*"</w:t>
+      </w:r>
+      <w:r>
+        <w:rPr>
+          <w:rFonts w:ascii="Consolas" w:eastAsia="Times New Roman" w:hAnsi="Consolas" w:cs="Courier New"/>
+          <w:color w:val="000088"/>
+          <w:sz w:val="20"/>
+          <w:szCs w:val="20"/>
+        </w:rPr>
+        <w:t>/&gt;</w:t>
+      </w:r>
+      <w:r>
+        <w:rPr>
+          <w:rFonts w:ascii="Consolas" w:eastAsia="Times New Roman" w:hAnsi="Consolas" w:cs="Courier New"/>
+          <w:color w:val="000000"/>
+          <w:sz w:val="20"/>
+          <w:szCs w:val="20"/>
+        </w:rPr>
+        <w:br/>
+        <w:t xml:space="preserve">        </w:t>
+      </w:r>
+      <w:r>
+        <w:rPr>
+          <w:rFonts w:ascii="Consolas" w:eastAsia="Times New Roman" w:hAnsi="Consolas" w:cs="Courier New"/>
+          <w:color w:val="000088"/>
+          <w:sz w:val="20"/>
+          <w:szCs w:val="20"/>
+        </w:rPr>
+        <w:t>&lt;data</w:t>
+      </w:r>
+      <w:r>
+        <w:rPr>
+          <w:rFonts w:ascii="Consolas" w:eastAsia="Times New Roman" w:hAnsi="Consolas" w:cs="Courier New"/>
+          <w:color w:val="000000"/>
+          <w:sz w:val="20"/>
+          <w:szCs w:val="20"/>
+        </w:rPr>
+        <w:t xml:space="preserve"> </w:t>
+      </w:r>
+      <w:proofErr w:type="spellStart"/>
+      <w:r>
+        <w:rPr>
+          <w:rFonts w:ascii="Consolas" w:eastAsia="Times New Roman" w:hAnsi="Consolas" w:cs="Courier New"/>
+          <w:color w:val="882288"/>
+          <w:sz w:val="20"/>
+          <w:szCs w:val="20"/>
+        </w:rPr>
+        <w:t>android:mimeType</w:t>
+      </w:r>
+      <w:proofErr w:type="spellEnd"/>
+      <w:r>
+        <w:rPr>
+          <w:rFonts w:ascii="Consolas" w:eastAsia="Times New Roman" w:hAnsi="Consolas" w:cs="Courier New"/>
+          <w:color w:val="666600"/>
+          <w:sz w:val="20"/>
+          <w:szCs w:val="20"/>
+        </w:rPr>
+        <w:t>=</w:t>
+      </w:r>
+      <w:r>
+        <w:rPr>
+          <w:rFonts w:ascii="Consolas" w:eastAsia="Times New Roman" w:hAnsi="Consolas" w:cs="Courier New"/>
+          <w:color w:val="880000"/>
+          <w:sz w:val="20"/>
+          <w:szCs w:val="20"/>
+        </w:rPr>
+        <w:t>"text/plain"</w:t>
+      </w:r>
+      <w:r>
+        <w:rPr>
+          <w:rFonts w:ascii="Consolas" w:eastAsia="Times New Roman" w:hAnsi="Consolas" w:cs="Courier New"/>
+          <w:color w:val="000088"/>
+          <w:sz w:val="20"/>
+          <w:szCs w:val="20"/>
+        </w:rPr>
+        <w:t>/&gt;</w:t>
+      </w:r>
+      <w:r>
+        <w:rPr>
+          <w:rFonts w:ascii="Consolas" w:eastAsia="Times New Roman" w:hAnsi="Consolas" w:cs="Courier New"/>
+          <w:color w:val="000000"/>
+          <w:sz w:val="20"/>
+          <w:szCs w:val="20"/>
+        </w:rPr>
+        <w:br/>
+        <w:t xml:space="preserve">    </w:t>
+      </w:r>
+      <w:r>
+        <w:rPr>
+          <w:rFonts w:ascii="Consolas" w:eastAsia="Times New Roman" w:hAnsi="Consolas" w:cs="Courier New"/>
+          <w:color w:val="000088"/>
+          <w:sz w:val="20"/>
+          <w:szCs w:val="20"/>
+        </w:rPr>
+        <w:t>&lt;/intent-filter&gt;</w:t>
+      </w:r>
+    </w:p>
+    <w:p>
+      <w:pPr>
+        <w:pStyle w:val="ListParagraph"/>
+        <w:rPr>
+          <w:rFonts w:cstheme="minorHAnsi"/>
+        </w:rPr>
+      </w:pPr>
       <w:bookmarkStart w:id="0" w:name="_GoBack"/>
       <w:bookmarkEnd w:id="0"/>
     </w:p>
+    <w:p>
+      <w:pPr>
+        <w:pStyle w:val="ListParagraph"/>
+        <w:numPr>
+          <w:ilvl w:val="0"/>
+          <w:numId w:val="6"/>
+        </w:numPr>
+        <w:rPr>
+          <w:rFonts w:cstheme="minorHAnsi"/>
+        </w:rPr>
+      </w:pPr>
+      <w:r>
+        <w:rPr>
+          <w:rFonts w:cstheme="minorHAnsi"/>
+          <w:color w:val="242729"/>
+          <w:sz w:val="23"/>
+          <w:szCs w:val="23"/>
+          <w:shd w:val="clear" w:color="auto" w:fill="FFFFFF"/>
+        </w:rPr>
+        <w:t>Explicit intents are used in the application itself wherein one activity can switch to other activity.</w:t>
+      </w:r>
+    </w:p>
+    <w:p>
+      <w:pPr>
+        <w:pStyle w:val="ListParagraph"/>
+        <w:numPr>
+          <w:ilvl w:val="1"/>
+          <w:numId w:val="6"/>
+        </w:numPr>
+        <w:rPr>
+          <w:rFonts w:cstheme="minorHAnsi"/>
+        </w:rPr>
+      </w:pPr>
+      <w:r>
+        <w:rPr>
+          <w:rFonts w:cstheme="minorHAnsi"/>
+          <w:color w:val="242729"/>
+          <w:sz w:val="20"/>
+          <w:szCs w:val="20"/>
+          <w:shd w:val="clear" w:color="auto" w:fill="EFF0F1"/>
+        </w:rPr>
+        <w:t xml:space="preserve">Intent </w:t>
+      </w:r>
+      <w:proofErr w:type="spellStart"/>
+      <w:r>
+        <w:rPr>
+          <w:rFonts w:cstheme="minorHAnsi"/>
+          <w:color w:val="242729"/>
+          <w:sz w:val="20"/>
+          <w:szCs w:val="20"/>
+          <w:shd w:val="clear" w:color="auto" w:fill="EFF0F1"/>
+        </w:rPr>
+        <w:t>intent</w:t>
+      </w:r>
+      <w:proofErr w:type="spellEnd"/>
+      <w:r>
+        <w:rPr>
+          <w:rFonts w:cstheme="minorHAnsi"/>
+          <w:color w:val="242729"/>
+          <w:sz w:val="20"/>
+          <w:szCs w:val="20"/>
+          <w:shd w:val="clear" w:color="auto" w:fill="EFF0F1"/>
+        </w:rPr>
+        <w:t xml:space="preserve"> = new Intent(</w:t>
+      </w:r>
+      <w:proofErr w:type="spellStart"/>
+      <w:proofErr w:type="gramStart"/>
+      <w:r>
+        <w:rPr>
+          <w:rFonts w:cstheme="minorHAnsi"/>
+          <w:color w:val="242729"/>
+          <w:sz w:val="20"/>
+          <w:szCs w:val="20"/>
+          <w:shd w:val="clear" w:color="auto" w:fill="EFF0F1"/>
+        </w:rPr>
+        <w:t>this,Target.class</w:t>
+      </w:r>
+      <w:proofErr w:type="spellEnd"/>
+      <w:proofErr w:type="gramEnd"/>
+      <w:r>
+        <w:rPr>
+          <w:rFonts w:cstheme="minorHAnsi"/>
+          <w:color w:val="242729"/>
+          <w:sz w:val="20"/>
+          <w:szCs w:val="20"/>
+          <w:shd w:val="clear" w:color="auto" w:fill="EFF0F1"/>
+        </w:rPr>
+        <w:t>);</w:t>
+      </w:r>
+    </w:p>
+    <w:p>
+      <w:pPr>
+        <w:pStyle w:val="ListParagraph"/>
+        <w:numPr>
+          <w:ilvl w:val="1"/>
+          <w:numId w:val="6"/>
+        </w:numPr>
+        <w:rPr>
+          <w:rFonts w:cstheme="minorHAnsi"/>
+        </w:rPr>
+      </w:pPr>
+      <w:r>
+        <w:rPr>
+          <w:rFonts w:cstheme="minorHAnsi"/>
+          <w:color w:val="242729"/>
+          <w:sz w:val="23"/>
+          <w:szCs w:val="23"/>
+          <w:shd w:val="clear" w:color="auto" w:fill="FFFFFF"/>
+        </w:rPr>
+        <w:t>Explicit Intents can also be used to pass data to other activity using</w:t>
+      </w:r>
+      <w:r>
+        <w:rPr>
+          <w:rStyle w:val="apple-converted-space"/>
+          <w:rFonts w:cstheme="minorHAnsi"/>
+          <w:color w:val="242729"/>
+          <w:sz w:val="23"/>
+          <w:szCs w:val="23"/>
+          <w:shd w:val="clear" w:color="auto" w:fill="FFFFFF"/>
+        </w:rPr>
+        <w:t> </w:t>
+      </w:r>
+      <w:proofErr w:type="spellStart"/>
+      <w:r>
+        <w:rPr>
+          <w:rStyle w:val="HTMLCode"/>
+          <w:rFonts w:asciiTheme="minorHAnsi" w:eastAsiaTheme="majorEastAsia" w:hAnsiTheme="minorHAnsi" w:cstheme="minorHAnsi"/>
+          <w:color w:val="242729"/>
+          <w:bdr w:val="none" w:sz="0" w:space="0" w:color="auto" w:frame="1"/>
+          <w:shd w:val="clear" w:color="auto" w:fill="EFF0F1"/>
+        </w:rPr>
+        <w:t>putExtra</w:t>
+      </w:r>
+      <w:proofErr w:type="spellEnd"/>
+      <w:r>
+        <w:rPr>
+          <w:rStyle w:val="apple-converted-space"/>
+          <w:rFonts w:cstheme="minorHAnsi"/>
+          <w:color w:val="242729"/>
+          <w:sz w:val="23"/>
+          <w:szCs w:val="23"/>
+          <w:shd w:val="clear" w:color="auto" w:fill="FFFFFF"/>
+        </w:rPr>
+        <w:t> </w:t>
+      </w:r>
+      <w:r>
+        <w:rPr>
+          <w:rFonts w:cstheme="minorHAnsi"/>
+          <w:color w:val="242729"/>
+          <w:sz w:val="23"/>
+          <w:szCs w:val="23"/>
+          <w:shd w:val="clear" w:color="auto" w:fill="FFFFFF"/>
+        </w:rPr>
+        <w:t xml:space="preserve">method and retrieved by target activity by </w:t>
+      </w:r>
+      <w:proofErr w:type="spellStart"/>
+      <w:r>
+        <w:rPr>
+          <w:rFonts w:cstheme="minorHAnsi"/>
+          <w:color w:val="242729"/>
+          <w:sz w:val="23"/>
+          <w:szCs w:val="23"/>
+          <w:shd w:val="clear" w:color="auto" w:fill="FFFFFF"/>
+        </w:rPr>
+        <w:t>getIntent</w:t>
+      </w:r>
+      <w:proofErr w:type="spellEnd"/>
+      <w:r>
+        <w:rPr>
+          <w:rFonts w:cstheme="minorHAnsi"/>
+          <w:color w:val="242729"/>
+          <w:sz w:val="23"/>
+          <w:szCs w:val="23"/>
+          <w:shd w:val="clear" w:color="auto" w:fill="FFFFFF"/>
+        </w:rPr>
+        <w:t>(</w:t>
+      </w:r>
+      <w:proofErr w:type="gramStart"/>
+      <w:r>
+        <w:rPr>
+          <w:rFonts w:cstheme="minorHAnsi"/>
+          <w:color w:val="242729"/>
+          <w:sz w:val="23"/>
+          <w:szCs w:val="23"/>
+          <w:shd w:val="clear" w:color="auto" w:fill="FFFFFF"/>
+        </w:rPr>
+        <w:t>).</w:t>
+      </w:r>
+      <w:proofErr w:type="spellStart"/>
+      <w:r>
+        <w:rPr>
+          <w:rFonts w:cstheme="minorHAnsi"/>
+          <w:color w:val="242729"/>
+          <w:sz w:val="23"/>
+          <w:szCs w:val="23"/>
+          <w:shd w:val="clear" w:color="auto" w:fill="FFFFFF"/>
+        </w:rPr>
+        <w:t>getExtras</w:t>
+      </w:r>
+      <w:proofErr w:type="spellEnd"/>
+      <w:proofErr w:type="gramEnd"/>
+      <w:r>
+        <w:rPr>
+          <w:rFonts w:cstheme="minorHAnsi"/>
+          <w:color w:val="242729"/>
+          <w:sz w:val="23"/>
+          <w:szCs w:val="23"/>
+          <w:shd w:val="clear" w:color="auto" w:fill="FFFFFF"/>
+        </w:rPr>
+        <w:t>() methods.</w:t>
+      </w:r>
+    </w:p>
+    <w:p/>
+    <w:p>
+      <w:pPr>
+        <w:pStyle w:val="Heading2"/>
+      </w:pPr>
+      <w:r>
+        <w:t>Sending Data via Intent</w:t>
+      </w:r>
+    </w:p>
+    <w:p/>
+    <w:p>
+      <w:pPr>
+        <w:pStyle w:val="ListParagraph"/>
+        <w:numPr>
+          <w:ilvl w:val="0"/>
+          <w:numId w:val="9"/>
+        </w:numPr>
+      </w:pPr>
+      <w:r>
+        <w:t>Including data: Intent -</w:t>
+      </w:r>
+      <w:proofErr w:type="gramStart"/>
+      <w:r>
+        <w:t>&gt; .</w:t>
+      </w:r>
+      <w:proofErr w:type="spellStart"/>
+      <w:r>
+        <w:t>putExtra</w:t>
+      </w:r>
+      <w:proofErr w:type="spellEnd"/>
+      <w:proofErr w:type="gramEnd"/>
+      <w:r>
+        <w:t>(key, value)</w:t>
+      </w:r>
+    </w:p>
+    <w:p>
+      <w:pPr>
+        <w:pStyle w:val="ListParagraph"/>
+        <w:numPr>
+          <w:ilvl w:val="0"/>
+          <w:numId w:val="9"/>
+        </w:numPr>
+      </w:pPr>
+      <w:r>
+        <w:t xml:space="preserve">Waiting for specific result: </w:t>
+      </w:r>
+      <w:proofErr w:type="spellStart"/>
+      <w:proofErr w:type="gramStart"/>
+      <w:r>
+        <w:t>startActivityForResult</w:t>
+      </w:r>
+      <w:proofErr w:type="spellEnd"/>
+      <w:r>
+        <w:t>(</w:t>
+      </w:r>
+      <w:proofErr w:type="spellStart"/>
+      <w:proofErr w:type="gramEnd"/>
+      <w:r>
+        <w:t>intent,r</w:t>
+      </w:r>
+      <w:proofErr w:type="spellEnd"/>
+      <w:r>
+        <w:t xml:space="preserve"> </w:t>
+      </w:r>
+      <w:proofErr w:type="spellStart"/>
+      <w:r>
+        <w:t>equestcode</w:t>
+      </w:r>
+      <w:proofErr w:type="spellEnd"/>
+      <w:r>
+        <w:t xml:space="preserve">) -&gt; </w:t>
+      </w:r>
+      <w:proofErr w:type="spellStart"/>
+      <w:r>
+        <w:t>onActivityResult</w:t>
+      </w:r>
+      <w:proofErr w:type="spellEnd"/>
+      <w:r>
+        <w:t>(request code, result code, intent data)</w:t>
+      </w:r>
+    </w:p>
+    <w:p>
+      <w:pPr>
+        <w:pStyle w:val="ListParagraph"/>
+        <w:numPr>
+          <w:ilvl w:val="0"/>
+          <w:numId w:val="9"/>
+        </w:numPr>
+      </w:pPr>
+      <w:r>
+        <w:t xml:space="preserve">Returning result: </w:t>
+      </w:r>
+      <w:proofErr w:type="spellStart"/>
+      <w:proofErr w:type="gramStart"/>
+      <w:r>
+        <w:t>setResult</w:t>
+      </w:r>
+      <w:proofErr w:type="spellEnd"/>
+      <w:r>
+        <w:t>(</w:t>
+      </w:r>
+      <w:proofErr w:type="gramEnd"/>
+      <w:r>
+        <w:t>result code, intent data)</w:t>
+      </w:r>
+    </w:p>
+    <w:p/>
+    <w:p/>
     <w:sectPr>
       <w:pgSz w:w="12240" w:h="15840"/>
       <w:pgMar w:top="1440" w:right="1440" w:bottom="1440" w:left="1440" w:header="720" w:footer="720" w:gutter="0"/>
@@ -410,8 +2085,121 @@
 </file>
 
 <file path=word/numbering.xml><?xml version="1.0" encoding="utf-8"?>
-<w:numbering xmlns:wpc="http://schemas.microsoft.com/office/word/2010/wordprocessingCanvas" xmlns:cx="http://schemas.microsoft.com/office/drawing/2014/chartex" xmlns:cx1="http://schemas.microsoft.com/office/drawing/2015/9/8/chartex" xmlns:mc="http://schemas.openxmlformats.org/markup-compatibility/2006" xmlns:o="urn:schemas-microsoft-com:office:office" xmlns:r="http://schemas.openxmlformats.org/officeDocument/2006/relationships" xmlns:m="http://schemas.openxmlformats.org/officeDocument/2006/math" xmlns:v="urn:schemas-microsoft-com:vml" xmlns:wp14="http://schemas.microsoft.com/office/word/2010/wordprocessingDrawing" xmlns:wp="http://schemas.openxmlformats.org/drawingml/2006/wordprocessingDrawing" xmlns:w10="urn:schemas-microsoft-com:office:word" xmlns:w="http://schemas.openxmlformats.org/wordprocessingml/2006/main" xmlns:w14="http://schemas.microsoft.com/office/word/2010/wordml" xmlns:w15="http://schemas.microsoft.com/office/word/2012/wordml" xmlns:w16se="http://schemas.microsoft.com/office/word/2015/wordml/symex" xmlns:wpg="http://schemas.microsoft.com/office/word/2010/wordprocessingGroup" xmlns:wpi="http://schemas.microsoft.com/office/word/2010/wordprocessingInk" xmlns:wne="http://schemas.microsoft.com/office/word/2006/wordml" xmlns:wps="http://schemas.microsoft.com/office/word/2010/wordprocessingShape" mc:Ignorable="w14 w15 w16se wp14">
+<w:numbering xmlns:wpc="http://schemas.microsoft.com/office/word/2010/wordprocessingCanvas" xmlns:cx="http://schemas.microsoft.com/office/drawing/2014/chartex" xmlns:mc="http://schemas.openxmlformats.org/markup-compatibility/2006" xmlns:o="urn:schemas-microsoft-com:office:office" xmlns:r="http://schemas.openxmlformats.org/officeDocument/2006/relationships" xmlns:m="http://schemas.openxmlformats.org/officeDocument/2006/math" xmlns:v="urn:schemas-microsoft-com:vml" xmlns:wp14="http://schemas.microsoft.com/office/word/2010/wordprocessingDrawing" xmlns:wp="http://schemas.openxmlformats.org/drawingml/2006/wordprocessingDrawing" xmlns:w10="urn:schemas-microsoft-com:office:word" xmlns:w="http://schemas.openxmlformats.org/wordprocessingml/2006/main" xmlns:w14="http://schemas.microsoft.com/office/word/2010/wordml" xmlns:w15="http://schemas.microsoft.com/office/word/2012/wordml" xmlns:w16se="http://schemas.microsoft.com/office/word/2015/wordml/symex" xmlns:wpg="http://schemas.microsoft.com/office/word/2010/wordprocessingGroup" xmlns:wpi="http://schemas.microsoft.com/office/word/2010/wordprocessingInk" xmlns:wne="http://schemas.microsoft.com/office/word/2006/wordml" xmlns:wps="http://schemas.microsoft.com/office/word/2010/wordprocessingShape" mc:Ignorable="w14 w15 w16se wp14">
   <w:abstractNum w:abstractNumId="0" w15:restartNumberingAfterBreak="0">
+    <w:nsid w:val="0C610722"/>
+    <w:multiLevelType w:val="hybridMultilevel"/>
+    <w:tmpl w:val="002286C8"/>
+    <w:lvl w:ilvl="0" w:tplc="04090001">
+      <w:start w:val="1"/>
+      <w:numFmt w:val="bullet"/>
+      <w:lvlText w:val=""/>
+      <w:lvlJc w:val="left"/>
+      <w:pPr>
+        <w:ind w:left="720" w:hanging="360"/>
+      </w:pPr>
+      <w:rPr>
+        <w:rFonts w:ascii="Symbol" w:hAnsi="Symbol" w:hint="default"/>
+      </w:rPr>
+    </w:lvl>
+    <w:lvl w:ilvl="1" w:tplc="04090003">
+      <w:start w:val="1"/>
+      <w:numFmt w:val="bullet"/>
+      <w:lvlText w:val="o"/>
+      <w:lvlJc w:val="left"/>
+      <w:pPr>
+        <w:ind w:left="1440" w:hanging="360"/>
+      </w:pPr>
+      <w:rPr>
+        <w:rFonts w:ascii="Courier New" w:hAnsi="Courier New" w:cs="Courier New" w:hint="default"/>
+      </w:rPr>
+    </w:lvl>
+    <w:lvl w:ilvl="2" w:tplc="04090005" w:tentative="1">
+      <w:start w:val="1"/>
+      <w:numFmt w:val="bullet"/>
+      <w:lvlText w:val=""/>
+      <w:lvlJc w:val="left"/>
+      <w:pPr>
+        <w:ind w:left="2160" w:hanging="360"/>
+      </w:pPr>
+      <w:rPr>
+        <w:rFonts w:ascii="Wingdings" w:hAnsi="Wingdings" w:hint="default"/>
+      </w:rPr>
+    </w:lvl>
+    <w:lvl w:ilvl="3" w:tplc="04090001" w:tentative="1">
+      <w:start w:val="1"/>
+      <w:numFmt w:val="bullet"/>
+      <w:lvlText w:val=""/>
+      <w:lvlJc w:val="left"/>
+      <w:pPr>
+        <w:ind w:left="2880" w:hanging="360"/>
+      </w:pPr>
+      <w:rPr>
+        <w:rFonts w:ascii="Symbol" w:hAnsi="Symbol" w:hint="default"/>
+      </w:rPr>
+    </w:lvl>
+    <w:lvl w:ilvl="4" w:tplc="04090003" w:tentative="1">
+      <w:start w:val="1"/>
+      <w:numFmt w:val="bullet"/>
+      <w:lvlText w:val="o"/>
+      <w:lvlJc w:val="left"/>
+      <w:pPr>
+        <w:ind w:left="3600" w:hanging="360"/>
+      </w:pPr>
+      <w:rPr>
+        <w:rFonts w:ascii="Courier New" w:hAnsi="Courier New" w:cs="Courier New" w:hint="default"/>
+      </w:rPr>
+    </w:lvl>
+    <w:lvl w:ilvl="5" w:tplc="04090005" w:tentative="1">
+      <w:start w:val="1"/>
+      <w:numFmt w:val="bullet"/>
+      <w:lvlText w:val=""/>
+      <w:lvlJc w:val="left"/>
+      <w:pPr>
+        <w:ind w:left="4320" w:hanging="360"/>
+      </w:pPr>
+      <w:rPr>
+        <w:rFonts w:ascii="Wingdings" w:hAnsi="Wingdings" w:hint="default"/>
+      </w:rPr>
+    </w:lvl>
+    <w:lvl w:ilvl="6" w:tplc="04090001" w:tentative="1">
+      <w:start w:val="1"/>
+      <w:numFmt w:val="bullet"/>
+      <w:lvlText w:val=""/>
+      <w:lvlJc w:val="left"/>
+      <w:pPr>
+        <w:ind w:left="5040" w:hanging="360"/>
+      </w:pPr>
+      <w:rPr>
+        <w:rFonts w:ascii="Symbol" w:hAnsi="Symbol" w:hint="default"/>
+      </w:rPr>
+    </w:lvl>
+    <w:lvl w:ilvl="7" w:tplc="04090003" w:tentative="1">
+      <w:start w:val="1"/>
+      <w:numFmt w:val="bullet"/>
+      <w:lvlText w:val="o"/>
+      <w:lvlJc w:val="left"/>
+      <w:pPr>
+        <w:ind w:left="5760" w:hanging="360"/>
+      </w:pPr>
+      <w:rPr>
+        <w:rFonts w:ascii="Courier New" w:hAnsi="Courier New" w:cs="Courier New" w:hint="default"/>
+      </w:rPr>
+    </w:lvl>
+    <w:lvl w:ilvl="8" w:tplc="04090005" w:tentative="1">
+      <w:start w:val="1"/>
+      <w:numFmt w:val="bullet"/>
+      <w:lvlText w:val=""/>
+      <w:lvlJc w:val="left"/>
+      <w:pPr>
+        <w:ind w:left="6480" w:hanging="360"/>
+      </w:pPr>
+      <w:rPr>
+        <w:rFonts w:ascii="Wingdings" w:hAnsi="Wingdings" w:hint="default"/>
+      </w:rPr>
+    </w:lvl>
+  </w:abstractNum>
+  <w:abstractNum w:abstractNumId="1" w15:restartNumberingAfterBreak="0">
     <w:nsid w:val="0CB659F5"/>
     <w:multiLevelType w:val="hybridMultilevel"/>
     <w:tmpl w:val="CB74DA3E"/>
@@ -524,10 +2312,10 @@
       </w:rPr>
     </w:lvl>
   </w:abstractNum>
-  <w:abstractNum w:abstractNumId="1" w15:restartNumberingAfterBreak="0">
+  <w:abstractNum w:abstractNumId="2" w15:restartNumberingAfterBreak="0">
     <w:nsid w:val="21ED2C57"/>
     <w:multiLevelType w:val="hybridMultilevel"/>
-    <w:tmpl w:val="90FEEABA"/>
+    <w:tmpl w:val="F2343AF2"/>
     <w:lvl w:ilvl="0" w:tplc="04090001">
       <w:start w:val="1"/>
       <w:numFmt w:val="bullet"/>
@@ -552,7 +2340,7 @@
         <w:rFonts w:ascii="Courier New" w:hAnsi="Courier New" w:cs="Courier New" w:hint="default"/>
       </w:rPr>
     </w:lvl>
-    <w:lvl w:ilvl="2" w:tplc="04090005" w:tentative="1">
+    <w:lvl w:ilvl="2" w:tplc="04090005">
       <w:start w:val="1"/>
       <w:numFmt w:val="bullet"/>
       <w:lvlText w:val=""/>
@@ -564,7 +2352,7 @@
         <w:rFonts w:ascii="Wingdings" w:hAnsi="Wingdings" w:hint="default"/>
       </w:rPr>
     </w:lvl>
-    <w:lvl w:ilvl="3" w:tplc="04090001" w:tentative="1">
+    <w:lvl w:ilvl="3" w:tplc="04090001">
       <w:start w:val="1"/>
       <w:numFmt w:val="bullet"/>
       <w:lvlText w:val=""/>
@@ -576,7 +2364,7 @@
         <w:rFonts w:ascii="Symbol" w:hAnsi="Symbol" w:hint="default"/>
       </w:rPr>
     </w:lvl>
-    <w:lvl w:ilvl="4" w:tplc="04090003" w:tentative="1">
+    <w:lvl w:ilvl="4" w:tplc="04090003">
       <w:start w:val="1"/>
       <w:numFmt w:val="bullet"/>
       <w:lvlText w:val="o"/>
@@ -637,7 +2425,7 @@
       </w:rPr>
     </w:lvl>
   </w:abstractNum>
-  <w:abstractNum w:abstractNumId="2" w15:restartNumberingAfterBreak="0">
+  <w:abstractNum w:abstractNumId="3" w15:restartNumberingAfterBreak="0">
     <w:nsid w:val="2886622E"/>
     <w:multiLevelType w:val="hybridMultilevel"/>
     <w:tmpl w:val="9C68BA08"/>
@@ -750,7 +2538,120 @@
       </w:rPr>
     </w:lvl>
   </w:abstractNum>
-  <w:abstractNum w:abstractNumId="3" w15:restartNumberingAfterBreak="0">
+  <w:abstractNum w:abstractNumId="4" w15:restartNumberingAfterBreak="0">
+    <w:nsid w:val="3251161D"/>
+    <w:multiLevelType w:val="hybridMultilevel"/>
+    <w:tmpl w:val="F6B87CDA"/>
+    <w:lvl w:ilvl="0" w:tplc="04090001">
+      <w:start w:val="1"/>
+      <w:numFmt w:val="bullet"/>
+      <w:lvlText w:val=""/>
+      <w:lvlJc w:val="left"/>
+      <w:pPr>
+        <w:ind w:left="720" w:hanging="360"/>
+      </w:pPr>
+      <w:rPr>
+        <w:rFonts w:ascii="Symbol" w:hAnsi="Symbol" w:hint="default"/>
+      </w:rPr>
+    </w:lvl>
+    <w:lvl w:ilvl="1" w:tplc="04090003" w:tentative="1">
+      <w:start w:val="1"/>
+      <w:numFmt w:val="bullet"/>
+      <w:lvlText w:val="o"/>
+      <w:lvlJc w:val="left"/>
+      <w:pPr>
+        <w:ind w:left="1440" w:hanging="360"/>
+      </w:pPr>
+      <w:rPr>
+        <w:rFonts w:ascii="Courier New" w:hAnsi="Courier New" w:cs="Courier New" w:hint="default"/>
+      </w:rPr>
+    </w:lvl>
+    <w:lvl w:ilvl="2" w:tplc="04090005" w:tentative="1">
+      <w:start w:val="1"/>
+      <w:numFmt w:val="bullet"/>
+      <w:lvlText w:val=""/>
+      <w:lvlJc w:val="left"/>
+      <w:pPr>
+        <w:ind w:left="2160" w:hanging="360"/>
+      </w:pPr>
+      <w:rPr>
+        <w:rFonts w:ascii="Wingdings" w:hAnsi="Wingdings" w:hint="default"/>
+      </w:rPr>
+    </w:lvl>
+    <w:lvl w:ilvl="3" w:tplc="04090001" w:tentative="1">
+      <w:start w:val="1"/>
+      <w:numFmt w:val="bullet"/>
+      <w:lvlText w:val=""/>
+      <w:lvlJc w:val="left"/>
+      <w:pPr>
+        <w:ind w:left="2880" w:hanging="360"/>
+      </w:pPr>
+      <w:rPr>
+        <w:rFonts w:ascii="Symbol" w:hAnsi="Symbol" w:hint="default"/>
+      </w:rPr>
+    </w:lvl>
+    <w:lvl w:ilvl="4" w:tplc="04090003" w:tentative="1">
+      <w:start w:val="1"/>
+      <w:numFmt w:val="bullet"/>
+      <w:lvlText w:val="o"/>
+      <w:lvlJc w:val="left"/>
+      <w:pPr>
+        <w:ind w:left="3600" w:hanging="360"/>
+      </w:pPr>
+      <w:rPr>
+        <w:rFonts w:ascii="Courier New" w:hAnsi="Courier New" w:cs="Courier New" w:hint="default"/>
+      </w:rPr>
+    </w:lvl>
+    <w:lvl w:ilvl="5" w:tplc="04090005" w:tentative="1">
+      <w:start w:val="1"/>
+      <w:numFmt w:val="bullet"/>
+      <w:lvlText w:val=""/>
+      <w:lvlJc w:val="left"/>
+      <w:pPr>
+        <w:ind w:left="4320" w:hanging="360"/>
+      </w:pPr>
+      <w:rPr>
+        <w:rFonts w:ascii="Wingdings" w:hAnsi="Wingdings" w:hint="default"/>
+      </w:rPr>
+    </w:lvl>
+    <w:lvl w:ilvl="6" w:tplc="04090001" w:tentative="1">
+      <w:start w:val="1"/>
+      <w:numFmt w:val="bullet"/>
+      <w:lvlText w:val=""/>
+      <w:lvlJc w:val="left"/>
+      <w:pPr>
+        <w:ind w:left="5040" w:hanging="360"/>
+      </w:pPr>
+      <w:rPr>
+        <w:rFonts w:ascii="Symbol" w:hAnsi="Symbol" w:hint="default"/>
+      </w:rPr>
+    </w:lvl>
+    <w:lvl w:ilvl="7" w:tplc="04090003" w:tentative="1">
+      <w:start w:val="1"/>
+      <w:numFmt w:val="bullet"/>
+      <w:lvlText w:val="o"/>
+      <w:lvlJc w:val="left"/>
+      <w:pPr>
+        <w:ind w:left="5760" w:hanging="360"/>
+      </w:pPr>
+      <w:rPr>
+        <w:rFonts w:ascii="Courier New" w:hAnsi="Courier New" w:cs="Courier New" w:hint="default"/>
+      </w:rPr>
+    </w:lvl>
+    <w:lvl w:ilvl="8" w:tplc="04090005" w:tentative="1">
+      <w:start w:val="1"/>
+      <w:numFmt w:val="bullet"/>
+      <w:lvlText w:val=""/>
+      <w:lvlJc w:val="left"/>
+      <w:pPr>
+        <w:ind w:left="6480" w:hanging="360"/>
+      </w:pPr>
+      <w:rPr>
+        <w:rFonts w:ascii="Wingdings" w:hAnsi="Wingdings" w:hint="default"/>
+      </w:rPr>
+    </w:lvl>
+  </w:abstractNum>
+  <w:abstractNum w:abstractNumId="5" w15:restartNumberingAfterBreak="0">
     <w:nsid w:val="4A207045"/>
     <w:multiLevelType w:val="hybridMultilevel"/>
     <w:tmpl w:val="E2FED532"/>
@@ -863,7 +2764,120 @@
       </w:rPr>
     </w:lvl>
   </w:abstractNum>
-  <w:abstractNum w:abstractNumId="4" w15:restartNumberingAfterBreak="0">
+  <w:abstractNum w:abstractNumId="6" w15:restartNumberingAfterBreak="0">
+    <w:nsid w:val="4F773C68"/>
+    <w:multiLevelType w:val="hybridMultilevel"/>
+    <w:tmpl w:val="44B68C1A"/>
+    <w:lvl w:ilvl="0" w:tplc="04090001">
+      <w:start w:val="1"/>
+      <w:numFmt w:val="bullet"/>
+      <w:lvlText w:val=""/>
+      <w:lvlJc w:val="left"/>
+      <w:pPr>
+        <w:ind w:left="720" w:hanging="360"/>
+      </w:pPr>
+      <w:rPr>
+        <w:rFonts w:ascii="Symbol" w:hAnsi="Symbol" w:hint="default"/>
+      </w:rPr>
+    </w:lvl>
+    <w:lvl w:ilvl="1" w:tplc="04090003" w:tentative="1">
+      <w:start w:val="1"/>
+      <w:numFmt w:val="bullet"/>
+      <w:lvlText w:val="o"/>
+      <w:lvlJc w:val="left"/>
+      <w:pPr>
+        <w:ind w:left="1440" w:hanging="360"/>
+      </w:pPr>
+      <w:rPr>
+        <w:rFonts w:ascii="Courier New" w:hAnsi="Courier New" w:cs="Courier New" w:hint="default"/>
+      </w:rPr>
+    </w:lvl>
+    <w:lvl w:ilvl="2" w:tplc="04090005" w:tentative="1">
+      <w:start w:val="1"/>
+      <w:numFmt w:val="bullet"/>
+      <w:lvlText w:val=""/>
+      <w:lvlJc w:val="left"/>
+      <w:pPr>
+        <w:ind w:left="2160" w:hanging="360"/>
+      </w:pPr>
+      <w:rPr>
+        <w:rFonts w:ascii="Wingdings" w:hAnsi="Wingdings" w:hint="default"/>
+      </w:rPr>
+    </w:lvl>
+    <w:lvl w:ilvl="3" w:tplc="04090001" w:tentative="1">
+      <w:start w:val="1"/>
+      <w:numFmt w:val="bullet"/>
+      <w:lvlText w:val=""/>
+      <w:lvlJc w:val="left"/>
+      <w:pPr>
+        <w:ind w:left="2880" w:hanging="360"/>
+      </w:pPr>
+      <w:rPr>
+        <w:rFonts w:ascii="Symbol" w:hAnsi="Symbol" w:hint="default"/>
+      </w:rPr>
+    </w:lvl>
+    <w:lvl w:ilvl="4" w:tplc="04090003" w:tentative="1">
+      <w:start w:val="1"/>
+      <w:numFmt w:val="bullet"/>
+      <w:lvlText w:val="o"/>
+      <w:lvlJc w:val="left"/>
+      <w:pPr>
+        <w:ind w:left="3600" w:hanging="360"/>
+      </w:pPr>
+      <w:rPr>
+        <w:rFonts w:ascii="Courier New" w:hAnsi="Courier New" w:cs="Courier New" w:hint="default"/>
+      </w:rPr>
+    </w:lvl>
+    <w:lvl w:ilvl="5" w:tplc="04090005" w:tentative="1">
+      <w:start w:val="1"/>
+      <w:numFmt w:val="bullet"/>
+      <w:lvlText w:val=""/>
+      <w:lvlJc w:val="left"/>
+      <w:pPr>
+        <w:ind w:left="4320" w:hanging="360"/>
+      </w:pPr>
+      <w:rPr>
+        <w:rFonts w:ascii="Wingdings" w:hAnsi="Wingdings" w:hint="default"/>
+      </w:rPr>
+    </w:lvl>
+    <w:lvl w:ilvl="6" w:tplc="04090001" w:tentative="1">
+      <w:start w:val="1"/>
+      <w:numFmt w:val="bullet"/>
+      <w:lvlText w:val=""/>
+      <w:lvlJc w:val="left"/>
+      <w:pPr>
+        <w:ind w:left="5040" w:hanging="360"/>
+      </w:pPr>
+      <w:rPr>
+        <w:rFonts w:ascii="Symbol" w:hAnsi="Symbol" w:hint="default"/>
+      </w:rPr>
+    </w:lvl>
+    <w:lvl w:ilvl="7" w:tplc="04090003" w:tentative="1">
+      <w:start w:val="1"/>
+      <w:numFmt w:val="bullet"/>
+      <w:lvlText w:val="o"/>
+      <w:lvlJc w:val="left"/>
+      <w:pPr>
+        <w:ind w:left="5760" w:hanging="360"/>
+      </w:pPr>
+      <w:rPr>
+        <w:rFonts w:ascii="Courier New" w:hAnsi="Courier New" w:cs="Courier New" w:hint="default"/>
+      </w:rPr>
+    </w:lvl>
+    <w:lvl w:ilvl="8" w:tplc="04090005" w:tentative="1">
+      <w:start w:val="1"/>
+      <w:numFmt w:val="bullet"/>
+      <w:lvlText w:val=""/>
+      <w:lvlJc w:val="left"/>
+      <w:pPr>
+        <w:ind w:left="6480" w:hanging="360"/>
+      </w:pPr>
+      <w:rPr>
+        <w:rFonts w:ascii="Wingdings" w:hAnsi="Wingdings" w:hint="default"/>
+      </w:rPr>
+    </w:lvl>
+  </w:abstractNum>
+  <w:abstractNum w:abstractNumId="7" w15:restartNumberingAfterBreak="0">
     <w:nsid w:val="5DF847B5"/>
     <w:multiLevelType w:val="hybridMultilevel"/>
     <w:tmpl w:val="37A4FCB4"/>
@@ -976,7 +2990,7 @@
       </w:rPr>
     </w:lvl>
   </w:abstractNum>
-  <w:abstractNum w:abstractNumId="5" w15:restartNumberingAfterBreak="0">
+  <w:abstractNum w:abstractNumId="8" w15:restartNumberingAfterBreak="0">
     <w:nsid w:val="609045B6"/>
     <w:multiLevelType w:val="hybridMultilevel"/>
     <w:tmpl w:val="4ED82968"/>
@@ -1090,22 +3104,31 @@
     </w:lvl>
   </w:abstractNum>
   <w:num w:numId="1">
+    <w:abstractNumId w:val="3"/>
+  </w:num>
+  <w:num w:numId="2">
+    <w:abstractNumId w:val="1"/>
+  </w:num>
+  <w:num w:numId="3">
+    <w:abstractNumId w:val="7"/>
+  </w:num>
+  <w:num w:numId="4">
+    <w:abstractNumId w:val="8"/>
+  </w:num>
+  <w:num w:numId="5">
+    <w:abstractNumId w:val="5"/>
+  </w:num>
+  <w:num w:numId="6">
     <w:abstractNumId w:val="2"/>
   </w:num>
-  <w:num w:numId="2">
+  <w:num w:numId="7">
     <w:abstractNumId w:val="0"/>
   </w:num>
-  <w:num w:numId="3">
+  <w:num w:numId="8">
     <w:abstractNumId w:val="4"/>
   </w:num>
-  <w:num w:numId="4">
-    <w:abstractNumId w:val="5"/>
-  </w:num>
-  <w:num w:numId="5">
-    <w:abstractNumId w:val="3"/>
-  </w:num>
-  <w:num w:numId="6">
-    <w:abstractNumId w:val="1"/>
+  <w:num w:numId="9">
+    <w:abstractNumId w:val="6"/>
   </w:num>
 </w:numbering>
 </file>
@@ -1611,6 +3634,124 @@
       <w:szCs w:val="26"/>
     </w:rPr>
   </w:style>
+  <w:style w:type="paragraph" w:styleId="NormalWeb">
+    <w:name w:val="Normal (Web)"/>
+    <w:basedOn w:val="Normal"/>
+    <w:uiPriority w:val="99"/>
+    <w:semiHidden/>
+    <w:unhideWhenUsed/>
+    <w:rsid w:val="00337558"/>
+    <w:pPr>
+      <w:spacing w:before="100" w:beforeAutospacing="1" w:after="100" w:afterAutospacing="1" w:line="240" w:lineRule="auto"/>
+    </w:pPr>
+    <w:rPr>
+      <w:rFonts w:ascii="Times New Roman" w:eastAsia="Times New Roman" w:hAnsi="Times New Roman" w:cs="Times New Roman"/>
+      <w:sz w:val="24"/>
+      <w:szCs w:val="24"/>
+    </w:rPr>
+  </w:style>
+  <w:style w:type="character" w:styleId="HTMLCode">
+    <w:name w:val="HTML Code"/>
+    <w:basedOn w:val="DefaultParagraphFont"/>
+    <w:uiPriority w:val="99"/>
+    <w:semiHidden/>
+    <w:unhideWhenUsed/>
+    <w:rsid w:val="00337558"/>
+    <w:rPr>
+      <w:rFonts w:ascii="Courier New" w:eastAsia="Times New Roman" w:hAnsi="Courier New" w:cs="Courier New"/>
+      <w:sz w:val="20"/>
+      <w:szCs w:val="20"/>
+    </w:rPr>
+  </w:style>
+  <w:style w:type="character" w:customStyle="1" w:styleId="apple-converted-space">
+    <w:name w:val="apple-converted-space"/>
+    <w:basedOn w:val="DefaultParagraphFont"/>
+    <w:rsid w:val="00910201"/>
+  </w:style>
+  <w:style w:type="character" w:styleId="Hyperlink">
+    <w:name w:val="Hyperlink"/>
+    <w:basedOn w:val="DefaultParagraphFont"/>
+    <w:uiPriority w:val="99"/>
+    <w:unhideWhenUsed/>
+    <w:rsid w:val="00A410DC"/>
+    <w:rPr>
+      <w:color w:val="0563C1" w:themeColor="hyperlink"/>
+      <w:u w:val="single"/>
+    </w:rPr>
+  </w:style>
+  <w:style w:type="paragraph" w:styleId="HTMLPreformatted">
+    <w:name w:val="HTML Preformatted"/>
+    <w:basedOn w:val="Normal"/>
+    <w:link w:val="HTMLPreformattedChar"/>
+    <w:uiPriority w:val="99"/>
+    <w:semiHidden/>
+    <w:unhideWhenUsed/>
+    <w:rsid w:val="00F112EF"/>
+    <w:pPr>
+      <w:tabs>
+        <w:tab w:val="left" w:pos="916"/>
+        <w:tab w:val="left" w:pos="1832"/>
+        <w:tab w:val="left" w:pos="2748"/>
+        <w:tab w:val="left" w:pos="3664"/>
+        <w:tab w:val="left" w:pos="4580"/>
+        <w:tab w:val="left" w:pos="5496"/>
+        <w:tab w:val="left" w:pos="6412"/>
+        <w:tab w:val="left" w:pos="7328"/>
+        <w:tab w:val="left" w:pos="8244"/>
+        <w:tab w:val="left" w:pos="9160"/>
+        <w:tab w:val="left" w:pos="10076"/>
+        <w:tab w:val="left" w:pos="10992"/>
+        <w:tab w:val="left" w:pos="11908"/>
+        <w:tab w:val="left" w:pos="12824"/>
+        <w:tab w:val="left" w:pos="13740"/>
+        <w:tab w:val="left" w:pos="14656"/>
+      </w:tabs>
+      <w:spacing w:after="0" w:line="240" w:lineRule="auto"/>
+    </w:pPr>
+    <w:rPr>
+      <w:rFonts w:ascii="Courier New" w:eastAsia="Times New Roman" w:hAnsi="Courier New" w:cs="Courier New"/>
+      <w:sz w:val="20"/>
+      <w:szCs w:val="20"/>
+    </w:rPr>
+  </w:style>
+  <w:style w:type="character" w:customStyle="1" w:styleId="HTMLPreformattedChar">
+    <w:name w:val="HTML Preformatted Char"/>
+    <w:basedOn w:val="DefaultParagraphFont"/>
+    <w:link w:val="HTMLPreformatted"/>
+    <w:uiPriority w:val="99"/>
+    <w:semiHidden/>
+    <w:rsid w:val="00F112EF"/>
+    <w:rPr>
+      <w:rFonts w:ascii="Courier New" w:eastAsia="Times New Roman" w:hAnsi="Courier New" w:cs="Courier New"/>
+      <w:sz w:val="20"/>
+      <w:szCs w:val="20"/>
+    </w:rPr>
+  </w:style>
+  <w:style w:type="character" w:customStyle="1" w:styleId="pln">
+    <w:name w:val="pln"/>
+    <w:basedOn w:val="DefaultParagraphFont"/>
+    <w:rsid w:val="00F112EF"/>
+  </w:style>
+  <w:style w:type="character" w:customStyle="1" w:styleId="tag">
+    <w:name w:val="tag"/>
+    <w:basedOn w:val="DefaultParagraphFont"/>
+    <w:rsid w:val="00F112EF"/>
+  </w:style>
+  <w:style w:type="character" w:customStyle="1" w:styleId="atn">
+    <w:name w:val="atn"/>
+    <w:basedOn w:val="DefaultParagraphFont"/>
+    <w:rsid w:val="00F112EF"/>
+  </w:style>
+  <w:style w:type="character" w:customStyle="1" w:styleId="pun">
+    <w:name w:val="pun"/>
+    <w:basedOn w:val="DefaultParagraphFont"/>
+    <w:rsid w:val="00F112EF"/>
+  </w:style>
+  <w:style w:type="character" w:customStyle="1" w:styleId="atv">
+    <w:name w:val="atv"/>
+    <w:basedOn w:val="DefaultParagraphFont"/>
+    <w:rsid w:val="00F112EF"/>
+  </w:style>
 </w:styles>
 </file>
 

</xml_diff>